<commit_message>
added the renamed file
</commit_message>
<xml_diff>
--- a/How to Install GIT.docx
+++ b/How to Install GIT.docx
@@ -224,15 +224,28 @@
       </w:pPr>
       <w:bookmarkStart w:id="0" w:name="_Toc435775846"/>
       <w:r>
-        <w:t>How to Install Git?</w:t>
+        <w:t xml:space="preserve">How to Install </w:t>
+      </w:r>
+      <w:proofErr w:type="spellStart"/>
+      <w:r>
+        <w:t>Git</w:t>
+      </w:r>
+      <w:proofErr w:type="spellEnd"/>
+      <w:r>
+        <w:t>?</w:t>
       </w:r>
       <w:bookmarkEnd w:id="0"/>
     </w:p>
     <w:p/>
     <w:p>
       <w:r>
-        <w:t>Step 1 :</w:t>
-      </w:r>
+        <w:t xml:space="preserve">Step </w:t>
+      </w:r>
+      <w:proofErr w:type="gramStart"/>
+      <w:r>
+        <w:t>1 :</w:t>
+      </w:r>
+      <w:proofErr w:type="gramEnd"/>
     </w:p>
     <w:p>
       <w:hyperlink r:id="rId5" w:history="1">
@@ -410,9 +423,14 @@
       <w:bookmarkStart w:id="1" w:name="_Toc435775847"/>
       <w:r>
         <w:lastRenderedPageBreak/>
-        <w:t>How to configure GIT ?</w:t>
+        <w:t xml:space="preserve">How to configure </w:t>
+      </w:r>
+      <w:proofErr w:type="gramStart"/>
+      <w:r>
+        <w:t>GIT ?</w:t>
       </w:r>
       <w:bookmarkEnd w:id="1"/>
+      <w:proofErr w:type="gramEnd"/>
     </w:p>
     <w:p/>
     <w:p>
@@ -472,7 +490,27 @@
           <w:sz w:val="18"/>
           <w:szCs w:val="18"/>
         </w:rPr>
-        <w:t>/c/Dilip/Study/GIT</w:t>
+        <w:t>/c/</w:t>
+      </w:r>
+      <w:proofErr w:type="spellStart"/>
+      <w:r>
+        <w:rPr>
+          <w:rFonts w:ascii="Lucida Console" w:hAnsi="Lucida Console" w:cs="Lucida Console"/>
+          <w:color w:val="BFBF00"/>
+          <w:sz w:val="18"/>
+          <w:szCs w:val="18"/>
+        </w:rPr>
+        <w:t>Dilip</w:t>
+      </w:r>
+      <w:proofErr w:type="spellEnd"/>
+      <w:r>
+        <w:rPr>
+          <w:rFonts w:ascii="Lucida Console" w:hAnsi="Lucida Console" w:cs="Lucida Console"/>
+          <w:color w:val="BFBF00"/>
+          <w:sz w:val="18"/>
+          <w:szCs w:val="18"/>
+        </w:rPr>
+        <w:t>/Study/GIT</w:t>
       </w:r>
       <w:r>
         <w:rPr>
@@ -502,7 +540,81 @@
           <w:sz w:val="18"/>
           <w:szCs w:val="18"/>
         </w:rPr>
-        <w:t>$ git config --global user.name "Dilip Sundarraj"</w:t>
+        <w:t xml:space="preserve">$ </w:t>
+      </w:r>
+      <w:proofErr w:type="spellStart"/>
+      <w:proofErr w:type="gramStart"/>
+      <w:r>
+        <w:rPr>
+          <w:rFonts w:ascii="Lucida Console" w:hAnsi="Lucida Console" w:cs="Lucida Console"/>
+          <w:sz w:val="18"/>
+          <w:szCs w:val="18"/>
+        </w:rPr>
+        <w:t>git</w:t>
+      </w:r>
+      <w:proofErr w:type="spellEnd"/>
+      <w:proofErr w:type="gramEnd"/>
+      <w:r>
+        <w:rPr>
+          <w:rFonts w:ascii="Lucida Console" w:hAnsi="Lucida Console" w:cs="Lucida Console"/>
+          <w:sz w:val="18"/>
+          <w:szCs w:val="18"/>
+        </w:rPr>
+        <w:t xml:space="preserve"> </w:t>
+      </w:r>
+      <w:proofErr w:type="spellStart"/>
+      <w:r>
+        <w:rPr>
+          <w:rFonts w:ascii="Lucida Console" w:hAnsi="Lucida Console" w:cs="Lucida Console"/>
+          <w:sz w:val="18"/>
+          <w:szCs w:val="18"/>
+        </w:rPr>
+        <w:t>config</w:t>
+      </w:r>
+      <w:proofErr w:type="spellEnd"/>
+      <w:r>
+        <w:rPr>
+          <w:rFonts w:ascii="Lucida Console" w:hAnsi="Lucida Console" w:cs="Lucida Console"/>
+          <w:sz w:val="18"/>
+          <w:szCs w:val="18"/>
+        </w:rPr>
+        <w:t xml:space="preserve"> --global user.name "</w:t>
+      </w:r>
+      <w:proofErr w:type="spellStart"/>
+      <w:r>
+        <w:rPr>
+          <w:rFonts w:ascii="Lucida Console" w:hAnsi="Lucida Console" w:cs="Lucida Console"/>
+          <w:sz w:val="18"/>
+          <w:szCs w:val="18"/>
+        </w:rPr>
+        <w:t>Dilip</w:t>
+      </w:r>
+      <w:proofErr w:type="spellEnd"/>
+      <w:r>
+        <w:rPr>
+          <w:rFonts w:ascii="Lucida Console" w:hAnsi="Lucida Console" w:cs="Lucida Console"/>
+          <w:sz w:val="18"/>
+          <w:szCs w:val="18"/>
+        </w:rPr>
+        <w:t xml:space="preserve"> </w:t>
+      </w:r>
+      <w:proofErr w:type="spellStart"/>
+      <w:r>
+        <w:rPr>
+          <w:rFonts w:ascii="Lucida Console" w:hAnsi="Lucida Console" w:cs="Lucida Console"/>
+          <w:sz w:val="18"/>
+          <w:szCs w:val="18"/>
+        </w:rPr>
+        <w:t>Sundarraj</w:t>
+      </w:r>
+      <w:proofErr w:type="spellEnd"/>
+      <w:r>
+        <w:rPr>
+          <w:rFonts w:ascii="Lucida Console" w:hAnsi="Lucida Console" w:cs="Lucida Console"/>
+          <w:sz w:val="18"/>
+          <w:szCs w:val="18"/>
+        </w:rPr>
+        <w:t>"</w:t>
       </w:r>
     </w:p>
     <w:p/>
@@ -524,7 +636,45 @@
           <w:sz w:val="18"/>
           <w:szCs w:val="18"/>
         </w:rPr>
-        <w:t xml:space="preserve">$ git config --global </w:t>
+        <w:t xml:space="preserve">$ </w:t>
+      </w:r>
+      <w:proofErr w:type="spellStart"/>
+      <w:proofErr w:type="gramStart"/>
+      <w:r>
+        <w:rPr>
+          <w:rFonts w:ascii="Lucida Console" w:hAnsi="Lucida Console" w:cs="Lucida Console"/>
+          <w:sz w:val="18"/>
+          <w:szCs w:val="18"/>
+        </w:rPr>
+        <w:t>git</w:t>
+      </w:r>
+      <w:proofErr w:type="spellEnd"/>
+      <w:proofErr w:type="gramEnd"/>
+      <w:r>
+        <w:rPr>
+          <w:rFonts w:ascii="Lucida Console" w:hAnsi="Lucida Console" w:cs="Lucida Console"/>
+          <w:sz w:val="18"/>
+          <w:szCs w:val="18"/>
+        </w:rPr>
+        <w:t xml:space="preserve"> </w:t>
+      </w:r>
+      <w:proofErr w:type="spellStart"/>
+      <w:r>
+        <w:rPr>
+          <w:rFonts w:ascii="Lucida Console" w:hAnsi="Lucida Console" w:cs="Lucida Console"/>
+          <w:sz w:val="18"/>
+          <w:szCs w:val="18"/>
+        </w:rPr>
+        <w:t>config</w:t>
+      </w:r>
+      <w:proofErr w:type="spellEnd"/>
+      <w:r>
+        <w:rPr>
+          <w:rFonts w:ascii="Lucida Console" w:hAnsi="Lucida Console" w:cs="Lucida Console"/>
+          <w:sz w:val="18"/>
+          <w:szCs w:val="18"/>
+        </w:rPr>
+        <w:t xml:space="preserve"> --global </w:t>
       </w:r>
       <w:r>
         <w:rPr>
@@ -610,7 +760,27 @@
           <w:sz w:val="18"/>
           <w:szCs w:val="18"/>
         </w:rPr>
-        <w:t>/c/Dilip/Study/GIT</w:t>
+        <w:t>/c/</w:t>
+      </w:r>
+      <w:proofErr w:type="spellStart"/>
+      <w:r>
+        <w:rPr>
+          <w:rFonts w:ascii="Lucida Console" w:hAnsi="Lucida Console" w:cs="Lucida Console"/>
+          <w:color w:val="BFBF00"/>
+          <w:sz w:val="18"/>
+          <w:szCs w:val="18"/>
+        </w:rPr>
+        <w:t>Dilip</w:t>
+      </w:r>
+      <w:proofErr w:type="spellEnd"/>
+      <w:r>
+        <w:rPr>
+          <w:rFonts w:ascii="Lucida Console" w:hAnsi="Lucida Console" w:cs="Lucida Console"/>
+          <w:color w:val="BFBF00"/>
+          <w:sz w:val="18"/>
+          <w:szCs w:val="18"/>
+        </w:rPr>
+        <w:t>/Study/GIT</w:t>
       </w:r>
       <w:r>
         <w:rPr>
@@ -640,29 +810,95 @@
           <w:sz w:val="18"/>
           <w:szCs w:val="18"/>
         </w:rPr>
-        <w:t>$ git config --global --list</w:t>
-      </w:r>
-    </w:p>
-    <w:p>
-      <w:pPr>
-        <w:autoSpaceDE w:val="0"/>
-        <w:autoSpaceDN w:val="0"/>
-        <w:adjustRightInd w:val="0"/>
-        <w:spacing w:after="0" w:line="240" w:lineRule="auto"/>
-        <w:rPr>
-          <w:rFonts w:ascii="Lucida Console" w:hAnsi="Lucida Console" w:cs="Lucida Console"/>
-          <w:sz w:val="18"/>
-          <w:szCs w:val="18"/>
-        </w:rPr>
-      </w:pPr>
-      <w:r>
-        <w:rPr>
-          <w:rFonts w:ascii="Lucida Console" w:hAnsi="Lucida Console" w:cs="Lucida Console"/>
-          <w:sz w:val="18"/>
-          <w:szCs w:val="18"/>
-        </w:rPr>
-        <w:t>user.name=Dilip Sundarraj</w:t>
-      </w:r>
+        <w:t xml:space="preserve">$ </w:t>
+      </w:r>
+      <w:proofErr w:type="spellStart"/>
+      <w:proofErr w:type="gramStart"/>
+      <w:r>
+        <w:rPr>
+          <w:rFonts w:ascii="Lucida Console" w:hAnsi="Lucida Console" w:cs="Lucida Console"/>
+          <w:sz w:val="18"/>
+          <w:szCs w:val="18"/>
+        </w:rPr>
+        <w:t>git</w:t>
+      </w:r>
+      <w:proofErr w:type="spellEnd"/>
+      <w:proofErr w:type="gramEnd"/>
+      <w:r>
+        <w:rPr>
+          <w:rFonts w:ascii="Lucida Console" w:hAnsi="Lucida Console" w:cs="Lucida Console"/>
+          <w:sz w:val="18"/>
+          <w:szCs w:val="18"/>
+        </w:rPr>
+        <w:t xml:space="preserve"> </w:t>
+      </w:r>
+      <w:proofErr w:type="spellStart"/>
+      <w:r>
+        <w:rPr>
+          <w:rFonts w:ascii="Lucida Console" w:hAnsi="Lucida Console" w:cs="Lucida Console"/>
+          <w:sz w:val="18"/>
+          <w:szCs w:val="18"/>
+        </w:rPr>
+        <w:t>config</w:t>
+      </w:r>
+      <w:proofErr w:type="spellEnd"/>
+      <w:r>
+        <w:rPr>
+          <w:rFonts w:ascii="Lucida Console" w:hAnsi="Lucida Console" w:cs="Lucida Console"/>
+          <w:sz w:val="18"/>
+          <w:szCs w:val="18"/>
+        </w:rPr>
+        <w:t xml:space="preserve"> --global --list</w:t>
+      </w:r>
+    </w:p>
+    <w:p>
+      <w:pPr>
+        <w:autoSpaceDE w:val="0"/>
+        <w:autoSpaceDN w:val="0"/>
+        <w:adjustRightInd w:val="0"/>
+        <w:spacing w:after="0" w:line="240" w:lineRule="auto"/>
+        <w:rPr>
+          <w:rFonts w:ascii="Lucida Console" w:hAnsi="Lucida Console" w:cs="Lucida Console"/>
+          <w:sz w:val="18"/>
+          <w:szCs w:val="18"/>
+        </w:rPr>
+      </w:pPr>
+      <w:r>
+        <w:rPr>
+          <w:rFonts w:ascii="Lucida Console" w:hAnsi="Lucida Console" w:cs="Lucida Console"/>
+          <w:sz w:val="18"/>
+          <w:szCs w:val="18"/>
+        </w:rPr>
+        <w:t>user.name=</w:t>
+      </w:r>
+      <w:proofErr w:type="spellStart"/>
+      <w:r>
+        <w:rPr>
+          <w:rFonts w:ascii="Lucida Console" w:hAnsi="Lucida Console" w:cs="Lucida Console"/>
+          <w:sz w:val="18"/>
+          <w:szCs w:val="18"/>
+        </w:rPr>
+        <w:t>Dilip</w:t>
+      </w:r>
+      <w:proofErr w:type="spellEnd"/>
+      <w:r>
+        <w:rPr>
+          <w:rFonts w:ascii="Lucida Console" w:hAnsi="Lucida Console" w:cs="Lucida Console"/>
+          <w:sz w:val="18"/>
+          <w:szCs w:val="18"/>
+        </w:rPr>
+        <w:t xml:space="preserve"> </w:t>
+      </w:r>
+      <w:proofErr w:type="spellStart"/>
+      <w:r>
+        <w:rPr>
+          <w:rFonts w:ascii="Lucida Console" w:hAnsi="Lucida Console" w:cs="Lucida Console"/>
+          <w:sz w:val="18"/>
+          <w:szCs w:val="18"/>
+        </w:rPr>
+        <w:t>Sundarraj</w:t>
+      </w:r>
+      <w:proofErr w:type="spellEnd"/>
     </w:p>
     <w:p>
       <w:pPr>
@@ -731,7 +967,27 @@
           <w:sz w:val="18"/>
           <w:szCs w:val="18"/>
         </w:rPr>
-        <w:t>/c/Dilip/Study/GIT</w:t>
+        <w:t>/c/</w:t>
+      </w:r>
+      <w:proofErr w:type="spellStart"/>
+      <w:r>
+        <w:rPr>
+          <w:rFonts w:ascii="Lucida Console" w:hAnsi="Lucida Console" w:cs="Lucida Console"/>
+          <w:color w:val="BFBF00"/>
+          <w:sz w:val="18"/>
+          <w:szCs w:val="18"/>
+        </w:rPr>
+        <w:t>Dilip</w:t>
+      </w:r>
+      <w:proofErr w:type="spellEnd"/>
+      <w:r>
+        <w:rPr>
+          <w:rFonts w:ascii="Lucida Console" w:hAnsi="Lucida Console" w:cs="Lucida Console"/>
+          <w:color w:val="BFBF00"/>
+          <w:sz w:val="18"/>
+          <w:szCs w:val="18"/>
+        </w:rPr>
+        <w:t>/Study/GIT</w:t>
       </w:r>
       <w:r>
         <w:rPr>
@@ -761,7 +1017,63 @@
           <w:sz w:val="18"/>
           <w:szCs w:val="18"/>
         </w:rPr>
-        <w:t xml:space="preserve">$ git config --global user.email </w:t>
+        <w:t xml:space="preserve">$ </w:t>
+      </w:r>
+      <w:proofErr w:type="spellStart"/>
+      <w:proofErr w:type="gramStart"/>
+      <w:r>
+        <w:rPr>
+          <w:rFonts w:ascii="Lucida Console" w:hAnsi="Lucida Console" w:cs="Lucida Console"/>
+          <w:sz w:val="18"/>
+          <w:szCs w:val="18"/>
+        </w:rPr>
+        <w:t>git</w:t>
+      </w:r>
+      <w:proofErr w:type="spellEnd"/>
+      <w:proofErr w:type="gramEnd"/>
+      <w:r>
+        <w:rPr>
+          <w:rFonts w:ascii="Lucida Console" w:hAnsi="Lucida Console" w:cs="Lucida Console"/>
+          <w:sz w:val="18"/>
+          <w:szCs w:val="18"/>
+        </w:rPr>
+        <w:t xml:space="preserve"> </w:t>
+      </w:r>
+      <w:proofErr w:type="spellStart"/>
+      <w:r>
+        <w:rPr>
+          <w:rFonts w:ascii="Lucida Console" w:hAnsi="Lucida Console" w:cs="Lucida Console"/>
+          <w:sz w:val="18"/>
+          <w:szCs w:val="18"/>
+        </w:rPr>
+        <w:t>config</w:t>
+      </w:r>
+      <w:proofErr w:type="spellEnd"/>
+      <w:r>
+        <w:rPr>
+          <w:rFonts w:ascii="Lucida Console" w:hAnsi="Lucida Console" w:cs="Lucida Console"/>
+          <w:sz w:val="18"/>
+          <w:szCs w:val="18"/>
+        </w:rPr>
+        <w:t xml:space="preserve"> --global </w:t>
+      </w:r>
+      <w:proofErr w:type="spellStart"/>
+      <w:r>
+        <w:rPr>
+          <w:rFonts w:ascii="Lucida Console" w:hAnsi="Lucida Console" w:cs="Lucida Console"/>
+          <w:sz w:val="18"/>
+          <w:szCs w:val="18"/>
+        </w:rPr>
+        <w:t>user.email</w:t>
+      </w:r>
+      <w:proofErr w:type="spellEnd"/>
+      <w:r>
+        <w:rPr>
+          <w:rFonts w:ascii="Lucida Console" w:hAnsi="Lucida Console" w:cs="Lucida Console"/>
+          <w:sz w:val="18"/>
+          <w:szCs w:val="18"/>
+        </w:rPr>
+        <w:t xml:space="preserve"> </w:t>
       </w:r>
       <w:hyperlink r:id="rId7" w:history="1">
         <w:r>
@@ -868,7 +1180,27 @@
           <w:sz w:val="18"/>
           <w:szCs w:val="18"/>
         </w:rPr>
-        <w:t>/c/Dilip/Study/GIT</w:t>
+        <w:t>/c/</w:t>
+      </w:r>
+      <w:proofErr w:type="spellStart"/>
+      <w:r>
+        <w:rPr>
+          <w:rFonts w:ascii="Lucida Console" w:hAnsi="Lucida Console" w:cs="Lucida Console"/>
+          <w:color w:val="BFBF00"/>
+          <w:sz w:val="18"/>
+          <w:szCs w:val="18"/>
+        </w:rPr>
+        <w:t>Dilip</w:t>
+      </w:r>
+      <w:proofErr w:type="spellEnd"/>
+      <w:r>
+        <w:rPr>
+          <w:rFonts w:ascii="Lucida Console" w:hAnsi="Lucida Console" w:cs="Lucida Console"/>
+          <w:color w:val="BFBF00"/>
+          <w:sz w:val="18"/>
+          <w:szCs w:val="18"/>
+        </w:rPr>
+        <w:t>/Study/GIT</w:t>
       </w:r>
       <w:r>
         <w:rPr>
@@ -898,84 +1230,172 @@
           <w:sz w:val="18"/>
           <w:szCs w:val="18"/>
         </w:rPr>
-        <w:t>$ git config --global help.autocorrect 1</w:t>
-      </w:r>
-    </w:p>
-    <w:p>
-      <w:pPr>
-        <w:autoSpaceDE w:val="0"/>
-        <w:autoSpaceDN w:val="0"/>
-        <w:adjustRightInd w:val="0"/>
-        <w:spacing w:after="0" w:line="240" w:lineRule="auto"/>
-        <w:rPr>
-          <w:rFonts w:ascii="Lucida Console" w:hAnsi="Lucida Console" w:cs="Lucida Console"/>
-          <w:sz w:val="18"/>
-          <w:szCs w:val="18"/>
-        </w:rPr>
-      </w:pPr>
-    </w:p>
-    <w:p>
-      <w:pPr>
-        <w:autoSpaceDE w:val="0"/>
-        <w:autoSpaceDN w:val="0"/>
-        <w:adjustRightInd w:val="0"/>
-        <w:spacing w:after="0" w:line="240" w:lineRule="auto"/>
-        <w:rPr>
-          <w:rFonts w:ascii="Lucida Console" w:hAnsi="Lucida Console" w:cs="Lucida Console"/>
-          <w:sz w:val="18"/>
-          <w:szCs w:val="18"/>
-        </w:rPr>
-      </w:pPr>
-      <w:r>
-        <w:rPr>
-          <w:rFonts w:ascii="Lucida Console" w:hAnsi="Lucida Console" w:cs="Lucida Console"/>
-          <w:sz w:val="18"/>
-          <w:szCs w:val="18"/>
-        </w:rPr>
-        <w:t>Eg.,</w:t>
-      </w:r>
-    </w:p>
-    <w:p>
-      <w:pPr>
-        <w:autoSpaceDE w:val="0"/>
-        <w:autoSpaceDN w:val="0"/>
-        <w:adjustRightInd w:val="0"/>
-        <w:spacing w:after="0" w:line="240" w:lineRule="auto"/>
-        <w:rPr>
-          <w:rFonts w:ascii="Lucida Console" w:hAnsi="Lucida Console" w:cs="Lucida Console"/>
-          <w:sz w:val="18"/>
-          <w:szCs w:val="18"/>
-        </w:rPr>
-      </w:pPr>
-      <w:r>
-        <w:rPr>
-          <w:rFonts w:ascii="Lucida Console" w:hAnsi="Lucida Console" w:cs="Lucida Console"/>
-          <w:sz w:val="18"/>
-          <w:szCs w:val="18"/>
-        </w:rPr>
-        <w:t>We mistyped statsu but it waited for 0.1 seconds and auto corrects it.</w:t>
-      </w:r>
-    </w:p>
-    <w:p>
-      <w:pPr>
-        <w:autoSpaceDE w:val="0"/>
-        <w:autoSpaceDN w:val="0"/>
-        <w:adjustRightInd w:val="0"/>
-        <w:spacing w:after="0" w:line="240" w:lineRule="auto"/>
-        <w:rPr>
-          <w:rFonts w:ascii="Lucida Console" w:hAnsi="Lucida Console" w:cs="Lucida Console"/>
-          <w:sz w:val="18"/>
-          <w:szCs w:val="18"/>
-        </w:rPr>
-      </w:pPr>
-      <w:r>
-        <w:rPr>
-          <w:rFonts w:ascii="Lucida Console" w:hAnsi="Lucida Console" w:cs="Lucida Console"/>
-          <w:sz w:val="18"/>
-          <w:szCs w:val="18"/>
-        </w:rPr>
         <w:t xml:space="preserve">$ </w:t>
       </w:r>
+      <w:proofErr w:type="spellStart"/>
+      <w:proofErr w:type="gramStart"/>
+      <w:r>
+        <w:rPr>
+          <w:rFonts w:ascii="Lucida Console" w:hAnsi="Lucida Console" w:cs="Lucida Console"/>
+          <w:sz w:val="18"/>
+          <w:szCs w:val="18"/>
+        </w:rPr>
+        <w:t>git</w:t>
+      </w:r>
+      <w:proofErr w:type="spellEnd"/>
+      <w:proofErr w:type="gramEnd"/>
+      <w:r>
+        <w:rPr>
+          <w:rFonts w:ascii="Lucida Console" w:hAnsi="Lucida Console" w:cs="Lucida Console"/>
+          <w:sz w:val="18"/>
+          <w:szCs w:val="18"/>
+        </w:rPr>
+        <w:t xml:space="preserve"> </w:t>
+      </w:r>
+      <w:proofErr w:type="spellStart"/>
+      <w:r>
+        <w:rPr>
+          <w:rFonts w:ascii="Lucida Console" w:hAnsi="Lucida Console" w:cs="Lucida Console"/>
+          <w:sz w:val="18"/>
+          <w:szCs w:val="18"/>
+        </w:rPr>
+        <w:t>config</w:t>
+      </w:r>
+      <w:proofErr w:type="spellEnd"/>
+      <w:r>
+        <w:rPr>
+          <w:rFonts w:ascii="Lucida Console" w:hAnsi="Lucida Console" w:cs="Lucida Console"/>
+          <w:sz w:val="18"/>
+          <w:szCs w:val="18"/>
+        </w:rPr>
+        <w:t xml:space="preserve"> --global </w:t>
+      </w:r>
+      <w:proofErr w:type="spellStart"/>
+      <w:r>
+        <w:rPr>
+          <w:rFonts w:ascii="Lucida Console" w:hAnsi="Lucida Console" w:cs="Lucida Console"/>
+          <w:sz w:val="18"/>
+          <w:szCs w:val="18"/>
+        </w:rPr>
+        <w:t>help.autocorrect</w:t>
+      </w:r>
+      <w:proofErr w:type="spellEnd"/>
+      <w:r>
+        <w:rPr>
+          <w:rFonts w:ascii="Lucida Console" w:hAnsi="Lucida Console" w:cs="Lucida Console"/>
+          <w:sz w:val="18"/>
+          <w:szCs w:val="18"/>
+        </w:rPr>
+        <w:t xml:space="preserve"> 1</w:t>
+      </w:r>
+    </w:p>
+    <w:p>
+      <w:pPr>
+        <w:autoSpaceDE w:val="0"/>
+        <w:autoSpaceDN w:val="0"/>
+        <w:adjustRightInd w:val="0"/>
+        <w:spacing w:after="0" w:line="240" w:lineRule="auto"/>
+        <w:rPr>
+          <w:rFonts w:ascii="Lucida Console" w:hAnsi="Lucida Console" w:cs="Lucida Console"/>
+          <w:sz w:val="18"/>
+          <w:szCs w:val="18"/>
+        </w:rPr>
+      </w:pPr>
+    </w:p>
+    <w:p>
+      <w:pPr>
+        <w:autoSpaceDE w:val="0"/>
+        <w:autoSpaceDN w:val="0"/>
+        <w:adjustRightInd w:val="0"/>
+        <w:spacing w:after="0" w:line="240" w:lineRule="auto"/>
+        <w:rPr>
+          <w:rFonts w:ascii="Lucida Console" w:hAnsi="Lucida Console" w:cs="Lucida Console"/>
+          <w:sz w:val="18"/>
+          <w:szCs w:val="18"/>
+        </w:rPr>
+      </w:pPr>
+      <w:proofErr w:type="spellStart"/>
+      <w:proofErr w:type="gramStart"/>
+      <w:r>
+        <w:rPr>
+          <w:rFonts w:ascii="Lucida Console" w:hAnsi="Lucida Console" w:cs="Lucida Console"/>
+          <w:sz w:val="18"/>
+          <w:szCs w:val="18"/>
+        </w:rPr>
+        <w:t>Eg</w:t>
+      </w:r>
+      <w:proofErr w:type="spellEnd"/>
+      <w:r>
+        <w:rPr>
+          <w:rFonts w:ascii="Lucida Console" w:hAnsi="Lucida Console" w:cs="Lucida Console"/>
+          <w:sz w:val="18"/>
+          <w:szCs w:val="18"/>
+        </w:rPr>
+        <w:t>.,</w:t>
+      </w:r>
+      <w:proofErr w:type="gramEnd"/>
+    </w:p>
+    <w:p>
+      <w:pPr>
+        <w:autoSpaceDE w:val="0"/>
+        <w:autoSpaceDN w:val="0"/>
+        <w:adjustRightInd w:val="0"/>
+        <w:spacing w:after="0" w:line="240" w:lineRule="auto"/>
+        <w:rPr>
+          <w:rFonts w:ascii="Lucida Console" w:hAnsi="Lucida Console" w:cs="Lucida Console"/>
+          <w:sz w:val="18"/>
+          <w:szCs w:val="18"/>
+        </w:rPr>
+      </w:pPr>
+      <w:r>
+        <w:rPr>
+          <w:rFonts w:ascii="Lucida Console" w:hAnsi="Lucida Console" w:cs="Lucida Console"/>
+          <w:sz w:val="18"/>
+          <w:szCs w:val="18"/>
+        </w:rPr>
+        <w:t xml:space="preserve">We mistyped </w:t>
+      </w:r>
+      <w:proofErr w:type="spellStart"/>
+      <w:r>
+        <w:rPr>
+          <w:rFonts w:ascii="Lucida Console" w:hAnsi="Lucida Console" w:cs="Lucida Console"/>
+          <w:sz w:val="18"/>
+          <w:szCs w:val="18"/>
+        </w:rPr>
+        <w:t>statsu</w:t>
+      </w:r>
+      <w:proofErr w:type="spellEnd"/>
+      <w:r>
+        <w:rPr>
+          <w:rFonts w:ascii="Lucida Console" w:hAnsi="Lucida Console" w:cs="Lucida Console"/>
+          <w:sz w:val="18"/>
+          <w:szCs w:val="18"/>
+        </w:rPr>
+        <w:t xml:space="preserve"> but it waited for 0.1 seconds and auto corrects it.</w:t>
+      </w:r>
+    </w:p>
+    <w:p>
+      <w:pPr>
+        <w:autoSpaceDE w:val="0"/>
+        <w:autoSpaceDN w:val="0"/>
+        <w:adjustRightInd w:val="0"/>
+        <w:spacing w:after="0" w:line="240" w:lineRule="auto"/>
+        <w:rPr>
+          <w:rFonts w:ascii="Lucida Console" w:hAnsi="Lucida Console" w:cs="Lucida Console"/>
+          <w:sz w:val="18"/>
+          <w:szCs w:val="18"/>
+        </w:rPr>
+      </w:pPr>
+      <w:r>
+        <w:rPr>
+          <w:rFonts w:ascii="Lucida Console" w:hAnsi="Lucida Console" w:cs="Lucida Console"/>
+          <w:sz w:val="18"/>
+          <w:szCs w:val="18"/>
+        </w:rPr>
+        <w:t xml:space="preserve">$ </w:t>
+      </w:r>
+      <w:proofErr w:type="spellStart"/>
+      <w:proofErr w:type="gramStart"/>
       <w:r>
         <w:rPr>
           <w:rFonts w:ascii="Lucida Console" w:hAnsi="Lucida Console" w:cs="Lucida Console"/>
@@ -983,28 +1403,86 @@
           <w:szCs w:val="18"/>
           <w:highlight w:val="yellow"/>
         </w:rPr>
-        <w:t>git statsu</w:t>
-      </w:r>
-    </w:p>
-    <w:p>
-      <w:pPr>
-        <w:autoSpaceDE w:val="0"/>
-        <w:autoSpaceDN w:val="0"/>
-        <w:adjustRightInd w:val="0"/>
-        <w:spacing w:after="0" w:line="240" w:lineRule="auto"/>
-        <w:rPr>
-          <w:rFonts w:ascii="Lucida Console" w:hAnsi="Lucida Console" w:cs="Lucida Console"/>
-          <w:sz w:val="18"/>
-          <w:szCs w:val="18"/>
-        </w:rPr>
-      </w:pPr>
-      <w:r>
-        <w:rPr>
-          <w:rFonts w:ascii="Lucida Console" w:hAnsi="Lucida Console" w:cs="Lucida Console"/>
-          <w:sz w:val="18"/>
-          <w:szCs w:val="18"/>
-        </w:rPr>
-        <w:t>WARNING: You called a Git command named 'statsu', which does not exist.</w:t>
+        <w:t>git</w:t>
+      </w:r>
+      <w:proofErr w:type="spellEnd"/>
+      <w:proofErr w:type="gramEnd"/>
+      <w:r>
+        <w:rPr>
+          <w:rFonts w:ascii="Lucida Console" w:hAnsi="Lucida Console" w:cs="Lucida Console"/>
+          <w:sz w:val="18"/>
+          <w:szCs w:val="18"/>
+          <w:highlight w:val="yellow"/>
+        </w:rPr>
+        <w:t xml:space="preserve"> </w:t>
+      </w:r>
+      <w:proofErr w:type="spellStart"/>
+      <w:r>
+        <w:rPr>
+          <w:rFonts w:ascii="Lucida Console" w:hAnsi="Lucida Console" w:cs="Lucida Console"/>
+          <w:sz w:val="18"/>
+          <w:szCs w:val="18"/>
+          <w:highlight w:val="yellow"/>
+        </w:rPr>
+        <w:t>statsu</w:t>
+      </w:r>
+      <w:proofErr w:type="spellEnd"/>
+    </w:p>
+    <w:p>
+      <w:pPr>
+        <w:autoSpaceDE w:val="0"/>
+        <w:autoSpaceDN w:val="0"/>
+        <w:adjustRightInd w:val="0"/>
+        <w:spacing w:after="0" w:line="240" w:lineRule="auto"/>
+        <w:rPr>
+          <w:rFonts w:ascii="Lucida Console" w:hAnsi="Lucida Console" w:cs="Lucida Console"/>
+          <w:sz w:val="18"/>
+          <w:szCs w:val="18"/>
+        </w:rPr>
+      </w:pPr>
+      <w:r>
+        <w:rPr>
+          <w:rFonts w:ascii="Lucida Console" w:hAnsi="Lucida Console" w:cs="Lucida Console"/>
+          <w:sz w:val="18"/>
+          <w:szCs w:val="18"/>
+        </w:rPr>
+        <w:t xml:space="preserve">WARNING: You called a </w:t>
+      </w:r>
+      <w:proofErr w:type="spellStart"/>
+      <w:r>
+        <w:rPr>
+          <w:rFonts w:ascii="Lucida Console" w:hAnsi="Lucida Console" w:cs="Lucida Console"/>
+          <w:sz w:val="18"/>
+          <w:szCs w:val="18"/>
+        </w:rPr>
+        <w:t>Git</w:t>
+      </w:r>
+      <w:proofErr w:type="spellEnd"/>
+      <w:r>
+        <w:rPr>
+          <w:rFonts w:ascii="Lucida Console" w:hAnsi="Lucida Console" w:cs="Lucida Console"/>
+          <w:sz w:val="18"/>
+          <w:szCs w:val="18"/>
+        </w:rPr>
+        <w:t xml:space="preserve"> command named '</w:t>
+      </w:r>
+      <w:proofErr w:type="spellStart"/>
+      <w:r>
+        <w:rPr>
+          <w:rFonts w:ascii="Lucida Console" w:hAnsi="Lucida Console" w:cs="Lucida Console"/>
+          <w:sz w:val="18"/>
+          <w:szCs w:val="18"/>
+        </w:rPr>
+        <w:t>statsu</w:t>
+      </w:r>
+      <w:proofErr w:type="spellEnd"/>
+      <w:r>
+        <w:rPr>
+          <w:rFonts w:ascii="Lucida Console" w:hAnsi="Lucida Console" w:cs="Lucida Console"/>
+          <w:sz w:val="18"/>
+          <w:szCs w:val="18"/>
+        </w:rPr>
+        <w:t>', which does not exist.</w:t>
       </w:r>
     </w:p>
     <w:p>
@@ -1040,13 +1518,23 @@
           <w:szCs w:val="18"/>
         </w:rPr>
       </w:pPr>
-      <w:r>
-        <w:rPr>
-          <w:rFonts w:ascii="Lucida Console" w:hAnsi="Lucida Console" w:cs="Lucida Console"/>
-          <w:sz w:val="18"/>
-          <w:szCs w:val="18"/>
-        </w:rPr>
-        <w:t>in 0.1 seconds automatically...</w:t>
+      <w:proofErr w:type="gramStart"/>
+      <w:r>
+        <w:rPr>
+          <w:rFonts w:ascii="Lucida Console" w:hAnsi="Lucida Console" w:cs="Lucida Console"/>
+          <w:sz w:val="18"/>
+          <w:szCs w:val="18"/>
+        </w:rPr>
+        <w:t>in</w:t>
+      </w:r>
+      <w:proofErr w:type="gramEnd"/>
+      <w:r>
+        <w:rPr>
+          <w:rFonts w:ascii="Lucida Console" w:hAnsi="Lucida Console" w:cs="Lucida Console"/>
+          <w:sz w:val="18"/>
+          <w:szCs w:val="18"/>
+        </w:rPr>
+        <w:t xml:space="preserve"> 0.1 seconds automatically...</w:t>
       </w:r>
     </w:p>
     <w:p>
@@ -1156,7 +1644,43 @@
           <w:sz w:val="18"/>
           <w:szCs w:val="18"/>
         </w:rPr>
-        <w:t xml:space="preserve">  (use "git add &lt;file&gt;..." to include in what will be committed)</w:t>
+        <w:t xml:space="preserve">  (</w:t>
+      </w:r>
+      <w:proofErr w:type="gramStart"/>
+      <w:r>
+        <w:rPr>
+          <w:rFonts w:ascii="Lucida Console" w:hAnsi="Lucida Console" w:cs="Lucida Console"/>
+          <w:sz w:val="18"/>
+          <w:szCs w:val="18"/>
+        </w:rPr>
+        <w:t>use</w:t>
+      </w:r>
+      <w:proofErr w:type="gramEnd"/>
+      <w:r>
+        <w:rPr>
+          <w:rFonts w:ascii="Lucida Console" w:hAnsi="Lucida Console" w:cs="Lucida Console"/>
+          <w:sz w:val="18"/>
+          <w:szCs w:val="18"/>
+        </w:rPr>
+        <w:t xml:space="preserve"> "</w:t>
+      </w:r>
+      <w:proofErr w:type="spellStart"/>
+      <w:r>
+        <w:rPr>
+          <w:rFonts w:ascii="Lucida Console" w:hAnsi="Lucida Console" w:cs="Lucida Console"/>
+          <w:sz w:val="18"/>
+          <w:szCs w:val="18"/>
+        </w:rPr>
+        <w:t>git</w:t>
+      </w:r>
+      <w:proofErr w:type="spellEnd"/>
+      <w:r>
+        <w:rPr>
+          <w:rFonts w:ascii="Lucida Console" w:hAnsi="Lucida Console" w:cs="Lucida Console"/>
+          <w:sz w:val="18"/>
+          <w:szCs w:val="18"/>
+        </w:rPr>
+        <w:t xml:space="preserve"> add &lt;file&gt;..." to include in what will be committed)</w:t>
       </w:r>
     </w:p>
     <w:p>
@@ -1260,13 +1784,41 @@
           <w:szCs w:val="18"/>
         </w:rPr>
       </w:pPr>
-      <w:r>
-        <w:rPr>
-          <w:rFonts w:ascii="Lucida Console" w:hAnsi="Lucida Console" w:cs="Lucida Console"/>
-          <w:sz w:val="18"/>
-          <w:szCs w:val="18"/>
-        </w:rPr>
-        <w:t>nothing added to commit but untracked files present (use "git add" to track)</w:t>
+      <w:proofErr w:type="gramStart"/>
+      <w:r>
+        <w:rPr>
+          <w:rFonts w:ascii="Lucida Console" w:hAnsi="Lucida Console" w:cs="Lucida Console"/>
+          <w:sz w:val="18"/>
+          <w:szCs w:val="18"/>
+        </w:rPr>
+        <w:t>nothing</w:t>
+      </w:r>
+      <w:proofErr w:type="gramEnd"/>
+      <w:r>
+        <w:rPr>
+          <w:rFonts w:ascii="Lucida Console" w:hAnsi="Lucida Console" w:cs="Lucida Console"/>
+          <w:sz w:val="18"/>
+          <w:szCs w:val="18"/>
+        </w:rPr>
+        <w:t xml:space="preserve"> added to commit but untracked files present (use "</w:t>
+      </w:r>
+      <w:proofErr w:type="spellStart"/>
+      <w:r>
+        <w:rPr>
+          <w:rFonts w:ascii="Lucida Console" w:hAnsi="Lucida Console" w:cs="Lucida Console"/>
+          <w:sz w:val="18"/>
+          <w:szCs w:val="18"/>
+        </w:rPr>
+        <w:t>git</w:t>
+      </w:r>
+      <w:proofErr w:type="spellEnd"/>
+      <w:r>
+        <w:rPr>
+          <w:rFonts w:ascii="Lucida Console" w:hAnsi="Lucida Console" w:cs="Lucida Console"/>
+          <w:sz w:val="18"/>
+          <w:szCs w:val="18"/>
+        </w:rPr>
+        <w:t xml:space="preserve"> add" to track)</w:t>
       </w:r>
     </w:p>
     <w:p>
@@ -1282,11 +1834,19 @@
           <w:b/>
         </w:rPr>
       </w:pPr>
+      <w:proofErr w:type="spellStart"/>
       <w:r>
         <w:rPr>
           <w:b/>
         </w:rPr>
-        <w:t>Color.ui:</w:t>
+        <w:t>Color.ui</w:t>
+      </w:r>
+      <w:proofErr w:type="spellEnd"/>
+      <w:r>
+        <w:rPr>
+          <w:b/>
+        </w:rPr>
+        <w:t>:</w:t>
       </w:r>
     </w:p>
     <w:p>
@@ -1327,7 +1887,27 @@
           <w:sz w:val="18"/>
           <w:szCs w:val="18"/>
         </w:rPr>
-        <w:t>/c/Dilip/Study/GIT</w:t>
+        <w:t>/c/</w:t>
+      </w:r>
+      <w:proofErr w:type="spellStart"/>
+      <w:r>
+        <w:rPr>
+          <w:rFonts w:ascii="Lucida Console" w:hAnsi="Lucida Console" w:cs="Lucida Console"/>
+          <w:color w:val="BFBF00"/>
+          <w:sz w:val="18"/>
+          <w:szCs w:val="18"/>
+        </w:rPr>
+        <w:t>Dilip</w:t>
+      </w:r>
+      <w:proofErr w:type="spellEnd"/>
+      <w:r>
+        <w:rPr>
+          <w:rFonts w:ascii="Lucida Console" w:hAnsi="Lucida Console" w:cs="Lucida Console"/>
+          <w:color w:val="BFBF00"/>
+          <w:sz w:val="18"/>
+          <w:szCs w:val="18"/>
+        </w:rPr>
+        <w:t>/Study/GIT</w:t>
       </w:r>
       <w:r>
         <w:rPr>
@@ -1357,7 +1937,63 @@
           <w:sz w:val="18"/>
           <w:szCs w:val="18"/>
         </w:rPr>
-        <w:t>$ git config --global color.ui auto</w:t>
+        <w:t xml:space="preserve">$ </w:t>
+      </w:r>
+      <w:proofErr w:type="spellStart"/>
+      <w:proofErr w:type="gramStart"/>
+      <w:r>
+        <w:rPr>
+          <w:rFonts w:ascii="Lucida Console" w:hAnsi="Lucida Console" w:cs="Lucida Console"/>
+          <w:sz w:val="18"/>
+          <w:szCs w:val="18"/>
+        </w:rPr>
+        <w:t>git</w:t>
+      </w:r>
+      <w:proofErr w:type="spellEnd"/>
+      <w:proofErr w:type="gramEnd"/>
+      <w:r>
+        <w:rPr>
+          <w:rFonts w:ascii="Lucida Console" w:hAnsi="Lucida Console" w:cs="Lucida Console"/>
+          <w:sz w:val="18"/>
+          <w:szCs w:val="18"/>
+        </w:rPr>
+        <w:t xml:space="preserve"> </w:t>
+      </w:r>
+      <w:proofErr w:type="spellStart"/>
+      <w:r>
+        <w:rPr>
+          <w:rFonts w:ascii="Lucida Console" w:hAnsi="Lucida Console" w:cs="Lucida Console"/>
+          <w:sz w:val="18"/>
+          <w:szCs w:val="18"/>
+        </w:rPr>
+        <w:t>config</w:t>
+      </w:r>
+      <w:proofErr w:type="spellEnd"/>
+      <w:r>
+        <w:rPr>
+          <w:rFonts w:ascii="Lucida Console" w:hAnsi="Lucida Console" w:cs="Lucida Console"/>
+          <w:sz w:val="18"/>
+          <w:szCs w:val="18"/>
+        </w:rPr>
+        <w:t xml:space="preserve"> --global </w:t>
+      </w:r>
+      <w:proofErr w:type="spellStart"/>
+      <w:r>
+        <w:rPr>
+          <w:rFonts w:ascii="Lucida Console" w:hAnsi="Lucida Console" w:cs="Lucida Console"/>
+          <w:sz w:val="18"/>
+          <w:szCs w:val="18"/>
+        </w:rPr>
+        <w:t>color.ui</w:t>
+      </w:r>
+      <w:proofErr w:type="spellEnd"/>
+      <w:r>
+        <w:rPr>
+          <w:rFonts w:ascii="Lucida Console" w:hAnsi="Lucida Console" w:cs="Lucida Console"/>
+          <w:sz w:val="18"/>
+          <w:szCs w:val="18"/>
+        </w:rPr>
+        <w:t xml:space="preserve"> auto</w:t>
       </w:r>
     </w:p>
     <w:p>
@@ -1373,11 +2009,27 @@
           <w:b/>
         </w:rPr>
       </w:pPr>
+      <w:proofErr w:type="spellStart"/>
+      <w:proofErr w:type="gramStart"/>
       <w:r>
         <w:rPr>
           <w:b/>
         </w:rPr>
-        <w:t>Crlf : (Carriage return line feed)</w:t>
+        <w:t>Crlf</w:t>
+      </w:r>
+      <w:proofErr w:type="spellEnd"/>
+      <w:r>
+        <w:rPr>
+          <w:b/>
+        </w:rPr>
+        <w:t xml:space="preserve"> :</w:t>
+      </w:r>
+      <w:proofErr w:type="gramEnd"/>
+      <w:r>
+        <w:rPr>
+          <w:b/>
+        </w:rPr>
+        <w:t xml:space="preserve"> (Carriage return line feed)</w:t>
       </w:r>
       <w:r>
         <w:rPr>
@@ -1397,18 +2049,34 @@
           <w:b/>
           <w:highlight w:val="yellow"/>
         </w:rPr>
-        <w:t>Read this is in GIt document.</w:t>
-      </w:r>
-    </w:p>
-    <w:p>
-      <w:pPr>
+        <w:t xml:space="preserve">Read this is in </w:t>
+      </w:r>
+      <w:proofErr w:type="spellStart"/>
+      <w:r>
         <w:rPr>
           <w:b/>
-        </w:rPr>
-      </w:pPr>
+          <w:highlight w:val="yellow"/>
+        </w:rPr>
+        <w:t>GIt</w:t>
+      </w:r>
+      <w:proofErr w:type="spellEnd"/>
       <w:r>
         <w:rPr>
           <w:b/>
+          <w:highlight w:val="yellow"/>
+        </w:rPr>
+        <w:t xml:space="preserve"> document.</w:t>
+      </w:r>
+    </w:p>
+    <w:p>
+      <w:pPr>
+        <w:rPr>
+          <w:b/>
+        </w:rPr>
+      </w:pPr>
+      <w:r>
+        <w:rPr>
+          <w:b/>
         </w:rPr>
         <w:t>For windows it is preferred to set it as true.</w:t>
       </w:r>
@@ -1423,13 +2091,27 @@
         <w:rPr>
           <w:b/>
         </w:rPr>
-        <w:t xml:space="preserve">For Mac and Unix </w:t>
-      </w:r>
+        <w:t xml:space="preserve">For Mac and </w:t>
+      </w:r>
+      <w:proofErr w:type="gramStart"/>
       <w:r>
         <w:rPr>
           <w:b/>
         </w:rPr>
-        <w:t xml:space="preserve"> it is preferred to set it as false.</w:t>
+        <w:t xml:space="preserve">Unix </w:t>
+      </w:r>
+      <w:r>
+        <w:rPr>
+          <w:b/>
+        </w:rPr>
+        <w:t xml:space="preserve"> it</w:t>
+      </w:r>
+      <w:proofErr w:type="gramEnd"/>
+      <w:r>
+        <w:rPr>
+          <w:b/>
+        </w:rPr>
+        <w:t xml:space="preserve"> is preferred to set it as false.</w:t>
       </w:r>
     </w:p>
     <w:p>
@@ -1471,7 +2153,27 @@
           <w:sz w:val="18"/>
           <w:szCs w:val="18"/>
         </w:rPr>
-        <w:t>/c/Dilip/Study/GIT</w:t>
+        <w:t>/c/</w:t>
+      </w:r>
+      <w:proofErr w:type="spellStart"/>
+      <w:r>
+        <w:rPr>
+          <w:rFonts w:ascii="Lucida Console" w:hAnsi="Lucida Console" w:cs="Lucida Console"/>
+          <w:color w:val="BFBF00"/>
+          <w:sz w:val="18"/>
+          <w:szCs w:val="18"/>
+        </w:rPr>
+        <w:t>Dilip</w:t>
+      </w:r>
+      <w:proofErr w:type="spellEnd"/>
+      <w:r>
+        <w:rPr>
+          <w:rFonts w:ascii="Lucida Console" w:hAnsi="Lucida Console" w:cs="Lucida Console"/>
+          <w:color w:val="BFBF00"/>
+          <w:sz w:val="18"/>
+          <w:szCs w:val="18"/>
+        </w:rPr>
+        <w:t>/Study/GIT</w:t>
       </w:r>
       <w:r>
         <w:rPr>
@@ -1501,7 +2203,63 @@
           <w:sz w:val="18"/>
           <w:szCs w:val="18"/>
         </w:rPr>
-        <w:t>$ git config --global core.autocrlf true</w:t>
+        <w:t xml:space="preserve">$ </w:t>
+      </w:r>
+      <w:proofErr w:type="spellStart"/>
+      <w:proofErr w:type="gramStart"/>
+      <w:r>
+        <w:rPr>
+          <w:rFonts w:ascii="Lucida Console" w:hAnsi="Lucida Console" w:cs="Lucida Console"/>
+          <w:sz w:val="18"/>
+          <w:szCs w:val="18"/>
+        </w:rPr>
+        <w:t>git</w:t>
+      </w:r>
+      <w:proofErr w:type="spellEnd"/>
+      <w:proofErr w:type="gramEnd"/>
+      <w:r>
+        <w:rPr>
+          <w:rFonts w:ascii="Lucida Console" w:hAnsi="Lucida Console" w:cs="Lucida Console"/>
+          <w:sz w:val="18"/>
+          <w:szCs w:val="18"/>
+        </w:rPr>
+        <w:t xml:space="preserve"> </w:t>
+      </w:r>
+      <w:proofErr w:type="spellStart"/>
+      <w:r>
+        <w:rPr>
+          <w:rFonts w:ascii="Lucida Console" w:hAnsi="Lucida Console" w:cs="Lucida Console"/>
+          <w:sz w:val="18"/>
+          <w:szCs w:val="18"/>
+        </w:rPr>
+        <w:t>config</w:t>
+      </w:r>
+      <w:proofErr w:type="spellEnd"/>
+      <w:r>
+        <w:rPr>
+          <w:rFonts w:ascii="Lucida Console" w:hAnsi="Lucida Console" w:cs="Lucida Console"/>
+          <w:sz w:val="18"/>
+          <w:szCs w:val="18"/>
+        </w:rPr>
+        <w:t xml:space="preserve"> --global </w:t>
+      </w:r>
+      <w:proofErr w:type="spellStart"/>
+      <w:r>
+        <w:rPr>
+          <w:rFonts w:ascii="Lucida Console" w:hAnsi="Lucida Console" w:cs="Lucida Console"/>
+          <w:sz w:val="18"/>
+          <w:szCs w:val="18"/>
+        </w:rPr>
+        <w:t>core.autocrlf</w:t>
+      </w:r>
+      <w:proofErr w:type="spellEnd"/>
+      <w:r>
+        <w:rPr>
+          <w:rFonts w:ascii="Lucida Console" w:hAnsi="Lucida Console" w:cs="Lucida Console"/>
+          <w:sz w:val="18"/>
+          <w:szCs w:val="18"/>
+        </w:rPr>
+        <w:t xml:space="preserve"> true</w:t>
       </w:r>
     </w:p>
     <w:p>
@@ -1527,82 +2285,223 @@
         <w:rPr>
           <w:b/>
         </w:rPr>
-        <w:t>To display the config:</w:t>
-      </w:r>
-    </w:p>
-    <w:p>
-      <w:pPr>
-        <w:autoSpaceDE w:val="0"/>
-        <w:autoSpaceDN w:val="0"/>
-        <w:adjustRightInd w:val="0"/>
-        <w:spacing w:after="0" w:line="240" w:lineRule="auto"/>
-        <w:rPr>
-          <w:rFonts w:ascii="Lucida Console" w:hAnsi="Lucida Console" w:cs="Lucida Console"/>
-          <w:sz w:val="18"/>
-          <w:szCs w:val="18"/>
-        </w:rPr>
-      </w:pPr>
-      <w:r>
-        <w:rPr>
-          <w:rFonts w:ascii="Lucida Console" w:hAnsi="Lucida Console" w:cs="Lucida Console"/>
-          <w:sz w:val="18"/>
-          <w:szCs w:val="18"/>
-        </w:rPr>
-        <w:t>cat .git/config</w:t>
-      </w:r>
-    </w:p>
-    <w:p>
-      <w:pPr>
-        <w:autoSpaceDE w:val="0"/>
-        <w:autoSpaceDN w:val="0"/>
-        <w:adjustRightInd w:val="0"/>
-        <w:spacing w:after="0" w:line="240" w:lineRule="auto"/>
-        <w:rPr>
-          <w:rFonts w:ascii="Lucida Console" w:hAnsi="Lucida Console" w:cs="Lucida Console"/>
-          <w:sz w:val="18"/>
-          <w:szCs w:val="18"/>
-        </w:rPr>
-      </w:pPr>
-    </w:p>
-    <w:p>
-      <w:pPr>
-        <w:autoSpaceDE w:val="0"/>
-        <w:autoSpaceDN w:val="0"/>
-        <w:adjustRightInd w:val="0"/>
-        <w:spacing w:after="0" w:line="240" w:lineRule="auto"/>
-        <w:rPr>
-          <w:rFonts w:ascii="Lucida Console" w:hAnsi="Lucida Console" w:cs="Lucida Console"/>
-          <w:sz w:val="18"/>
-          <w:szCs w:val="18"/>
-        </w:rPr>
-      </w:pPr>
-      <w:r>
-        <w:rPr>
-          <w:rFonts w:ascii="Lucida Console" w:hAnsi="Lucida Console" w:cs="Lucida Console"/>
-          <w:sz w:val="18"/>
-          <w:szCs w:val="18"/>
-        </w:rPr>
-        <w:t>vim .git/config</w:t>
-      </w:r>
-    </w:p>
-    <w:p>
-      <w:pPr>
-        <w:autoSpaceDE w:val="0"/>
-        <w:autoSpaceDN w:val="0"/>
-        <w:adjustRightInd w:val="0"/>
-        <w:spacing w:after="0" w:line="240" w:lineRule="auto"/>
-        <w:rPr>
-          <w:rFonts w:ascii="Lucida Console" w:hAnsi="Lucida Console" w:cs="Lucida Console"/>
-          <w:sz w:val="18"/>
-          <w:szCs w:val="18"/>
-        </w:rPr>
-      </w:pPr>
-    </w:p>
-    <w:p>
-      <w:pPr>
+        <w:t xml:space="preserve">To display the </w:t>
+      </w:r>
+      <w:proofErr w:type="spellStart"/>
+      <w:r>
         <w:rPr>
           <w:b/>
         </w:rPr>
+        <w:t>config</w:t>
+      </w:r>
+      <w:proofErr w:type="spellEnd"/>
+      <w:r>
+        <w:rPr>
+          <w:b/>
+        </w:rPr>
+        <w:t>:</w:t>
+      </w:r>
+    </w:p>
+    <w:p>
+      <w:pPr>
+        <w:autoSpaceDE w:val="0"/>
+        <w:autoSpaceDN w:val="0"/>
+        <w:adjustRightInd w:val="0"/>
+        <w:spacing w:after="0" w:line="240" w:lineRule="auto"/>
+        <w:rPr>
+          <w:rFonts w:ascii="Lucida Console" w:hAnsi="Lucida Console" w:cs="Lucida Console"/>
+          <w:sz w:val="18"/>
+          <w:szCs w:val="18"/>
+        </w:rPr>
+      </w:pPr>
+      <w:proofErr w:type="gramStart"/>
+      <w:r>
+        <w:rPr>
+          <w:rFonts w:ascii="Lucida Console" w:hAnsi="Lucida Console" w:cs="Lucida Console"/>
+          <w:sz w:val="18"/>
+          <w:szCs w:val="18"/>
+        </w:rPr>
+        <w:t>cat</w:t>
+      </w:r>
+      <w:proofErr w:type="gramEnd"/>
+      <w:r>
+        <w:rPr>
+          <w:rFonts w:ascii="Lucida Console" w:hAnsi="Lucida Console" w:cs="Lucida Console"/>
+          <w:sz w:val="18"/>
+          <w:szCs w:val="18"/>
+        </w:rPr>
+        <w:t xml:space="preserve"> .</w:t>
+      </w:r>
+      <w:proofErr w:type="spellStart"/>
+      <w:r>
+        <w:rPr>
+          <w:rFonts w:ascii="Lucida Console" w:hAnsi="Lucida Console" w:cs="Lucida Console"/>
+          <w:sz w:val="18"/>
+          <w:szCs w:val="18"/>
+        </w:rPr>
+        <w:t>git</w:t>
+      </w:r>
+      <w:proofErr w:type="spellEnd"/>
+      <w:r>
+        <w:rPr>
+          <w:rFonts w:ascii="Lucida Console" w:hAnsi="Lucida Console" w:cs="Lucida Console"/>
+          <w:sz w:val="18"/>
+          <w:szCs w:val="18"/>
+        </w:rPr>
+        <w:t>/</w:t>
+      </w:r>
+      <w:proofErr w:type="spellStart"/>
+      <w:r>
+        <w:rPr>
+          <w:rFonts w:ascii="Lucida Console" w:hAnsi="Lucida Console" w:cs="Lucida Console"/>
+          <w:sz w:val="18"/>
+          <w:szCs w:val="18"/>
+        </w:rPr>
+        <w:t>config</w:t>
+      </w:r>
+      <w:proofErr w:type="spellEnd"/>
+    </w:p>
+    <w:p>
+      <w:pPr>
+        <w:autoSpaceDE w:val="0"/>
+        <w:autoSpaceDN w:val="0"/>
+        <w:adjustRightInd w:val="0"/>
+        <w:spacing w:after="0" w:line="240" w:lineRule="auto"/>
+        <w:rPr>
+          <w:rFonts w:ascii="Lucida Console" w:hAnsi="Lucida Console" w:cs="Lucida Console"/>
+          <w:sz w:val="18"/>
+          <w:szCs w:val="18"/>
+        </w:rPr>
+      </w:pPr>
+    </w:p>
+    <w:p>
+      <w:pPr>
+        <w:autoSpaceDE w:val="0"/>
+        <w:autoSpaceDN w:val="0"/>
+        <w:adjustRightInd w:val="0"/>
+        <w:spacing w:after="0" w:line="240" w:lineRule="auto"/>
+        <w:rPr>
+          <w:rFonts w:ascii="Lucida Console" w:hAnsi="Lucida Console" w:cs="Lucida Console"/>
+          <w:sz w:val="18"/>
+          <w:szCs w:val="18"/>
+        </w:rPr>
+      </w:pPr>
+      <w:proofErr w:type="gramStart"/>
+      <w:r>
+        <w:rPr>
+          <w:rFonts w:ascii="Lucida Console" w:hAnsi="Lucida Console" w:cs="Lucida Console"/>
+          <w:sz w:val="18"/>
+          <w:szCs w:val="18"/>
+        </w:rPr>
+        <w:t>vim</w:t>
+      </w:r>
+      <w:proofErr w:type="gramEnd"/>
+      <w:r>
+        <w:rPr>
+          <w:rFonts w:ascii="Lucida Console" w:hAnsi="Lucida Console" w:cs="Lucida Console"/>
+          <w:sz w:val="18"/>
+          <w:szCs w:val="18"/>
+        </w:rPr>
+        <w:t xml:space="preserve"> .</w:t>
+      </w:r>
+      <w:proofErr w:type="spellStart"/>
+      <w:r>
+        <w:rPr>
+          <w:rFonts w:ascii="Lucida Console" w:hAnsi="Lucida Console" w:cs="Lucida Console"/>
+          <w:sz w:val="18"/>
+          <w:szCs w:val="18"/>
+        </w:rPr>
+        <w:t>git</w:t>
+      </w:r>
+      <w:proofErr w:type="spellEnd"/>
+      <w:r>
+        <w:rPr>
+          <w:rFonts w:ascii="Lucida Console" w:hAnsi="Lucida Console" w:cs="Lucida Console"/>
+          <w:sz w:val="18"/>
+          <w:szCs w:val="18"/>
+        </w:rPr>
+        <w:t>/</w:t>
+      </w:r>
+      <w:proofErr w:type="spellStart"/>
+      <w:r>
+        <w:rPr>
+          <w:rFonts w:ascii="Lucida Console" w:hAnsi="Lucida Console" w:cs="Lucida Console"/>
+          <w:sz w:val="18"/>
+          <w:szCs w:val="18"/>
+        </w:rPr>
+        <w:t>config</w:t>
+      </w:r>
+      <w:proofErr w:type="spellEnd"/>
+    </w:p>
+    <w:p>
+      <w:pPr>
+        <w:autoSpaceDE w:val="0"/>
+        <w:autoSpaceDN w:val="0"/>
+        <w:adjustRightInd w:val="0"/>
+        <w:spacing w:after="0" w:line="240" w:lineRule="auto"/>
+        <w:rPr>
+          <w:rFonts w:ascii="Lucida Console" w:hAnsi="Lucida Console" w:cs="Lucida Console"/>
+          <w:sz w:val="18"/>
+          <w:szCs w:val="18"/>
+        </w:rPr>
+      </w:pPr>
+    </w:p>
+    <w:p>
+      <w:pPr>
+        <w:pStyle w:val="Heading1"/>
+      </w:pPr>
+      <w:r>
+        <w:t xml:space="preserve">How to create </w:t>
+      </w:r>
+      <w:proofErr w:type="gramStart"/>
+      <w:r>
+        <w:t>Files ?</w:t>
+      </w:r>
+      <w:proofErr w:type="gramEnd"/>
+    </w:p>
+    <w:p>
+      <w:proofErr w:type="gramStart"/>
+      <w:r>
+        <w:t>echo</w:t>
+      </w:r>
+      <w:proofErr w:type="gramEnd"/>
+      <w:r>
+        <w:t xml:space="preserve"> “Hell</w:t>
+      </w:r>
+      <w:r>
+        <w:t xml:space="preserve">o </w:t>
+      </w:r>
+      <w:r>
+        <w:t>Again”</w:t>
+      </w:r>
+      <w:r>
+        <w:t>&gt; Readme.txt</w:t>
+      </w:r>
+      <w:r>
+        <w:t xml:space="preserve"> -&gt; This will create the Readme.txt file with the Hello</w:t>
+      </w:r>
+      <w:r>
+        <w:t xml:space="preserve"> Again</w:t>
+      </w:r>
+    </w:p>
+    <w:p>
+      <w:proofErr w:type="gramStart"/>
+      <w:r>
+        <w:t>touch</w:t>
+      </w:r>
+      <w:proofErr w:type="gramEnd"/>
+      <w:r>
+        <w:t xml:space="preserve"> file1.txt file2.txt -&gt; </w:t>
+      </w:r>
+      <w:r>
+        <w:t>This command creates two files.</w:t>
+      </w:r>
+    </w:p>
+    <w:p>
+      <w:pPr>
+        <w:rPr>
+          <w:b/>
+        </w:rPr>
       </w:pPr>
     </w:p>
     <w:p>
@@ -1610,13 +2509,39 @@
         <w:pStyle w:val="Heading2"/>
       </w:pPr>
       <w:r>
-        <w:t>How to unset the configurations ?</w:t>
-      </w:r>
+        <w:t xml:space="preserve">How to unset the </w:t>
+      </w:r>
+      <w:proofErr w:type="gramStart"/>
+      <w:r>
+        <w:t>configurations ?</w:t>
+      </w:r>
+      <w:proofErr w:type="gramEnd"/>
     </w:p>
     <w:p/>
     <w:p>
-      <w:r>
-        <w:t>Git config –unset user.name -&gt; This command unsets the configuration variable from the configuration list.</w:t>
+      <w:proofErr w:type="spellStart"/>
+      <w:r>
+        <w:t>Git</w:t>
+      </w:r>
+      <w:proofErr w:type="spellEnd"/>
+      <w:r>
+        <w:t xml:space="preserve"> </w:t>
+      </w:r>
+      <w:proofErr w:type="spellStart"/>
+      <w:r>
+        <w:t>config</w:t>
+      </w:r>
+      <w:proofErr w:type="spellEnd"/>
+      <w:r>
+        <w:t xml:space="preserve"> –unset user.name -&gt; </w:t>
+      </w:r>
+      <w:proofErr w:type="gramStart"/>
+      <w:r>
+        <w:t>This</w:t>
+      </w:r>
+      <w:proofErr w:type="gramEnd"/>
+      <w:r>
+        <w:t xml:space="preserve"> command unsets the configuration variable from the configuration list.</w:t>
       </w:r>
     </w:p>
     <w:p>
@@ -1624,8 +2549,13 @@
         <w:pStyle w:val="Heading1"/>
       </w:pPr>
       <w:r>
-        <w:t>How to create a Repository ?</w:t>
-      </w:r>
+        <w:t xml:space="preserve">How to create a </w:t>
+      </w:r>
+      <w:proofErr w:type="gramStart"/>
+      <w:r>
+        <w:t>Repository ?</w:t>
+      </w:r>
+      <w:proofErr w:type="gramEnd"/>
     </w:p>
     <w:p/>
     <w:p>
@@ -1666,7 +2596,27 @@
           <w:sz w:val="18"/>
           <w:szCs w:val="18"/>
         </w:rPr>
-        <w:t>/c/Dilip/Study/GIT</w:t>
+        <w:t>/c/</w:t>
+      </w:r>
+      <w:proofErr w:type="spellStart"/>
+      <w:r>
+        <w:rPr>
+          <w:rFonts w:ascii="Lucida Console" w:hAnsi="Lucida Console" w:cs="Lucida Console"/>
+          <w:color w:val="BFBF00"/>
+          <w:sz w:val="18"/>
+          <w:szCs w:val="18"/>
+        </w:rPr>
+        <w:t>Dilip</w:t>
+      </w:r>
+      <w:proofErr w:type="spellEnd"/>
+      <w:r>
+        <w:rPr>
+          <w:rFonts w:ascii="Lucida Console" w:hAnsi="Lucida Console" w:cs="Lucida Console"/>
+          <w:color w:val="BFBF00"/>
+          <w:sz w:val="18"/>
+          <w:szCs w:val="18"/>
+        </w:rPr>
+        <w:t>/Study/GIT</w:t>
       </w:r>
       <w:r>
         <w:rPr>
@@ -1696,8 +2646,38 @@
           <w:sz w:val="18"/>
           <w:szCs w:val="18"/>
         </w:rPr>
-        <w:t>$ git init</w:t>
-      </w:r>
+        <w:t xml:space="preserve">$ </w:t>
+      </w:r>
+      <w:proofErr w:type="spellStart"/>
+      <w:proofErr w:type="gramStart"/>
+      <w:r>
+        <w:rPr>
+          <w:rFonts w:ascii="Lucida Console" w:hAnsi="Lucida Console" w:cs="Lucida Console"/>
+          <w:sz w:val="18"/>
+          <w:szCs w:val="18"/>
+        </w:rPr>
+        <w:t>git</w:t>
+      </w:r>
+      <w:proofErr w:type="spellEnd"/>
+      <w:proofErr w:type="gramEnd"/>
+      <w:r>
+        <w:rPr>
+          <w:rFonts w:ascii="Lucida Console" w:hAnsi="Lucida Console" w:cs="Lucida Console"/>
+          <w:sz w:val="18"/>
+          <w:szCs w:val="18"/>
+        </w:rPr>
+        <w:t xml:space="preserve"> </w:t>
+      </w:r>
+      <w:proofErr w:type="spellStart"/>
+      <w:r>
+        <w:rPr>
+          <w:rFonts w:ascii="Lucida Console" w:hAnsi="Lucida Console" w:cs="Lucida Console"/>
+          <w:sz w:val="18"/>
+          <w:szCs w:val="18"/>
+        </w:rPr>
+        <w:t>init</w:t>
+      </w:r>
+      <w:proofErr w:type="spellEnd"/>
     </w:p>
     <w:p>
       <w:pPr>
@@ -1708,8 +2688,21 @@
       </w:r>
     </w:p>
     <w:p>
-      <w:r>
-        <w:t>Git status -&gt; this command will tell you what are the untracked files in the repository.</w:t>
+      <w:proofErr w:type="spellStart"/>
+      <w:r>
+        <w:t>Git</w:t>
+      </w:r>
+      <w:proofErr w:type="spellEnd"/>
+      <w:r>
+        <w:t xml:space="preserve"> status -&gt; this command will tell you what </w:t>
+      </w:r>
+      <w:proofErr w:type="gramStart"/>
+      <w:r>
+        <w:t>are the untracked files in the repository</w:t>
+      </w:r>
+      <w:proofErr w:type="gramEnd"/>
+      <w:r>
+        <w:t>.</w:t>
       </w:r>
     </w:p>
     <w:p>
@@ -1719,28 +2712,56 @@
     </w:p>
     <w:p>
       <w:r>
-        <w:t>This tells the files mentioned are not in the repository and the files are not tracked by Git.</w:t>
-      </w:r>
-    </w:p>
-    <w:p>
-      <w:pPr>
-        <w:autoSpaceDE w:val="0"/>
-        <w:autoSpaceDN w:val="0"/>
-        <w:adjustRightInd w:val="0"/>
-        <w:spacing w:after="0" w:line="240" w:lineRule="auto"/>
-        <w:rPr>
-          <w:rFonts w:ascii="Lucida Console" w:hAnsi="Lucida Console" w:cs="Lucida Console"/>
-          <w:sz w:val="18"/>
-          <w:szCs w:val="18"/>
-        </w:rPr>
-      </w:pPr>
-      <w:r>
-        <w:rPr>
-          <w:rFonts w:ascii="Lucida Console" w:hAnsi="Lucida Console" w:cs="Lucida Console"/>
-          <w:sz w:val="18"/>
-          <w:szCs w:val="18"/>
-        </w:rPr>
-        <w:t>$ git status</w:t>
+        <w:t xml:space="preserve">This tells the files mentioned are not in the repository and the files are not tracked by </w:t>
+      </w:r>
+      <w:proofErr w:type="spellStart"/>
+      <w:r>
+        <w:t>Git</w:t>
+      </w:r>
+      <w:proofErr w:type="spellEnd"/>
+      <w:r>
+        <w:t>.</w:t>
+      </w:r>
+    </w:p>
+    <w:p>
+      <w:pPr>
+        <w:autoSpaceDE w:val="0"/>
+        <w:autoSpaceDN w:val="0"/>
+        <w:adjustRightInd w:val="0"/>
+        <w:spacing w:after="0" w:line="240" w:lineRule="auto"/>
+        <w:rPr>
+          <w:rFonts w:ascii="Lucida Console" w:hAnsi="Lucida Console" w:cs="Lucida Console"/>
+          <w:sz w:val="18"/>
+          <w:szCs w:val="18"/>
+        </w:rPr>
+      </w:pPr>
+      <w:r>
+        <w:rPr>
+          <w:rFonts w:ascii="Lucida Console" w:hAnsi="Lucida Console" w:cs="Lucida Console"/>
+          <w:sz w:val="18"/>
+          <w:szCs w:val="18"/>
+        </w:rPr>
+        <w:t xml:space="preserve">$ </w:t>
+      </w:r>
+      <w:proofErr w:type="spellStart"/>
+      <w:proofErr w:type="gramStart"/>
+      <w:r>
+        <w:rPr>
+          <w:rFonts w:ascii="Lucida Console" w:hAnsi="Lucida Console" w:cs="Lucida Console"/>
+          <w:sz w:val="18"/>
+          <w:szCs w:val="18"/>
+        </w:rPr>
+        <w:t>git</w:t>
+      </w:r>
+      <w:proofErr w:type="spellEnd"/>
+      <w:proofErr w:type="gramEnd"/>
+      <w:r>
+        <w:rPr>
+          <w:rFonts w:ascii="Lucida Console" w:hAnsi="Lucida Console" w:cs="Lucida Console"/>
+          <w:sz w:val="18"/>
+          <w:szCs w:val="18"/>
+        </w:rPr>
+        <w:t xml:space="preserve"> status</w:t>
       </w:r>
     </w:p>
     <w:p>
@@ -1850,7 +2871,43 @@
           <w:sz w:val="18"/>
           <w:szCs w:val="18"/>
         </w:rPr>
-        <w:t xml:space="preserve">  (use "git add &lt;file&gt;..." to include in what will be committed)</w:t>
+        <w:t xml:space="preserve">  (</w:t>
+      </w:r>
+      <w:proofErr w:type="gramStart"/>
+      <w:r>
+        <w:rPr>
+          <w:rFonts w:ascii="Lucida Console" w:hAnsi="Lucida Console" w:cs="Lucida Console"/>
+          <w:sz w:val="18"/>
+          <w:szCs w:val="18"/>
+        </w:rPr>
+        <w:t>use</w:t>
+      </w:r>
+      <w:proofErr w:type="gramEnd"/>
+      <w:r>
+        <w:rPr>
+          <w:rFonts w:ascii="Lucida Console" w:hAnsi="Lucida Console" w:cs="Lucida Console"/>
+          <w:sz w:val="18"/>
+          <w:szCs w:val="18"/>
+        </w:rPr>
+        <w:t xml:space="preserve"> "</w:t>
+      </w:r>
+      <w:proofErr w:type="spellStart"/>
+      <w:r>
+        <w:rPr>
+          <w:rFonts w:ascii="Lucida Console" w:hAnsi="Lucida Console" w:cs="Lucida Console"/>
+          <w:sz w:val="18"/>
+          <w:szCs w:val="18"/>
+        </w:rPr>
+        <w:t>git</w:t>
+      </w:r>
+      <w:proofErr w:type="spellEnd"/>
+      <w:r>
+        <w:rPr>
+          <w:rFonts w:ascii="Lucida Console" w:hAnsi="Lucida Console" w:cs="Lucida Console"/>
+          <w:sz w:val="18"/>
+          <w:szCs w:val="18"/>
+        </w:rPr>
+        <w:t xml:space="preserve"> add &lt;file&gt;..." to include in what will be committed)</w:t>
       </w:r>
     </w:p>
     <w:p>
@@ -2016,13 +3073,41 @@
           <w:szCs w:val="18"/>
         </w:rPr>
       </w:pPr>
-      <w:r>
-        <w:rPr>
-          <w:rFonts w:ascii="Lucida Console" w:hAnsi="Lucida Console" w:cs="Lucida Console"/>
-          <w:sz w:val="18"/>
-          <w:szCs w:val="18"/>
-        </w:rPr>
-        <w:t>nothing added to commit but untracked files present (use "git add" to track)</w:t>
+      <w:proofErr w:type="gramStart"/>
+      <w:r>
+        <w:rPr>
+          <w:rFonts w:ascii="Lucida Console" w:hAnsi="Lucida Console" w:cs="Lucida Console"/>
+          <w:sz w:val="18"/>
+          <w:szCs w:val="18"/>
+        </w:rPr>
+        <w:t>nothing</w:t>
+      </w:r>
+      <w:proofErr w:type="gramEnd"/>
+      <w:r>
+        <w:rPr>
+          <w:rFonts w:ascii="Lucida Console" w:hAnsi="Lucida Console" w:cs="Lucida Console"/>
+          <w:sz w:val="18"/>
+          <w:szCs w:val="18"/>
+        </w:rPr>
+        <w:t xml:space="preserve"> added to commit but untracked files present (use "</w:t>
+      </w:r>
+      <w:proofErr w:type="spellStart"/>
+      <w:r>
+        <w:rPr>
+          <w:rFonts w:ascii="Lucida Console" w:hAnsi="Lucida Console" w:cs="Lucida Console"/>
+          <w:sz w:val="18"/>
+          <w:szCs w:val="18"/>
+        </w:rPr>
+        <w:t>git</w:t>
+      </w:r>
+      <w:proofErr w:type="spellEnd"/>
+      <w:r>
+        <w:rPr>
+          <w:rFonts w:ascii="Lucida Console" w:hAnsi="Lucida Console" w:cs="Lucida Console"/>
+          <w:sz w:val="18"/>
+          <w:szCs w:val="18"/>
+        </w:rPr>
+        <w:t xml:space="preserve"> add" to track)</w:t>
       </w:r>
     </w:p>
     <w:p>
@@ -2033,24 +3118,57 @@
         <w:t xml:space="preserve"> </w:t>
       </w:r>
       <w:r>
-        <w:t>How to add a file to the Git Repository ?</w:t>
-      </w:r>
-    </w:p>
-    <w:p>
-      <w:pPr>
-        <w:rPr>
-          <w:rFonts w:ascii="Lucida Console" w:hAnsi="Lucida Console" w:cs="Lucida Console"/>
-          <w:sz w:val="18"/>
-          <w:szCs w:val="18"/>
-        </w:rPr>
-      </w:pPr>
-      <w:r>
-        <w:rPr>
-          <w:rFonts w:ascii="Lucida Console" w:hAnsi="Lucida Console" w:cs="Lucida Console"/>
-          <w:sz w:val="18"/>
-          <w:szCs w:val="18"/>
-        </w:rPr>
-        <w:t>$ git add  README.txt</w:t>
+        <w:t xml:space="preserve">How to add a file to the </w:t>
+      </w:r>
+      <w:proofErr w:type="spellStart"/>
+      <w:r>
+        <w:t>Git</w:t>
+      </w:r>
+      <w:proofErr w:type="spellEnd"/>
+      <w:r>
+        <w:t xml:space="preserve"> </w:t>
+      </w:r>
+      <w:proofErr w:type="gramStart"/>
+      <w:r>
+        <w:t>Repository ?</w:t>
+      </w:r>
+      <w:proofErr w:type="gramEnd"/>
+    </w:p>
+    <w:p>
+      <w:pPr>
+        <w:rPr>
+          <w:rFonts w:ascii="Lucida Console" w:hAnsi="Lucida Console" w:cs="Lucida Console"/>
+          <w:sz w:val="18"/>
+          <w:szCs w:val="18"/>
+        </w:rPr>
+      </w:pPr>
+      <w:r>
+        <w:rPr>
+          <w:rFonts w:ascii="Lucida Console" w:hAnsi="Lucida Console" w:cs="Lucida Console"/>
+          <w:sz w:val="18"/>
+          <w:szCs w:val="18"/>
+        </w:rPr>
+        <w:t xml:space="preserve">$ </w:t>
+      </w:r>
+      <w:proofErr w:type="spellStart"/>
+      <w:proofErr w:type="gramStart"/>
+      <w:r>
+        <w:rPr>
+          <w:rFonts w:ascii="Lucida Console" w:hAnsi="Lucida Console" w:cs="Lucida Console"/>
+          <w:sz w:val="18"/>
+          <w:szCs w:val="18"/>
+        </w:rPr>
+        <w:t>git</w:t>
+      </w:r>
+      <w:proofErr w:type="spellEnd"/>
+      <w:proofErr w:type="gramEnd"/>
+      <w:r>
+        <w:rPr>
+          <w:rFonts w:ascii="Lucida Console" w:hAnsi="Lucida Console" w:cs="Lucida Console"/>
+          <w:sz w:val="18"/>
+          <w:szCs w:val="18"/>
+        </w:rPr>
+        <w:t xml:space="preserve"> add  README.txt</w:t>
       </w:r>
     </w:p>
     <w:p>
@@ -2058,28 +3176,87 @@
         <w:pStyle w:val="Heading1"/>
       </w:pPr>
       <w:r>
-        <w:t>How to commit the file to the repository ?</w:t>
-      </w:r>
-    </w:p>
-    <w:p>
-      <w:pPr>
-        <w:autoSpaceDE w:val="0"/>
-        <w:autoSpaceDN w:val="0"/>
-        <w:adjustRightInd w:val="0"/>
-        <w:spacing w:after="0" w:line="240" w:lineRule="auto"/>
-        <w:rPr>
-          <w:rFonts w:ascii="Lucida Console" w:hAnsi="Lucida Console" w:cs="Lucida Console"/>
-          <w:sz w:val="18"/>
-          <w:szCs w:val="18"/>
-        </w:rPr>
-      </w:pPr>
-      <w:r>
-        <w:rPr>
-          <w:rFonts w:ascii="Lucida Console" w:hAnsi="Lucida Console" w:cs="Lucida Console"/>
-          <w:sz w:val="18"/>
-          <w:szCs w:val="18"/>
-        </w:rPr>
-        <w:t>$ git commit -m 'added readme'</w:t>
+        <w:t xml:space="preserve">How to add the updated </w:t>
+      </w:r>
+      <w:proofErr w:type="gramStart"/>
+      <w:r>
+        <w:t>files ?</w:t>
+      </w:r>
+      <w:proofErr w:type="gramEnd"/>
+    </w:p>
+    <w:p>
+      <w:proofErr w:type="spellStart"/>
+      <w:proofErr w:type="gramStart"/>
+      <w:r>
+        <w:t>git</w:t>
+      </w:r>
+      <w:proofErr w:type="spellEnd"/>
+      <w:proofErr w:type="gramEnd"/>
+      <w:r>
+        <w:t xml:space="preserve"> add -u</w:t>
+      </w:r>
+    </w:p>
+    <w:p>
+      <w:pPr>
+        <w:rPr>
+          <w:rFonts w:ascii="Lucida Console" w:hAnsi="Lucida Console" w:cs="Lucida Console"/>
+          <w:sz w:val="18"/>
+          <w:szCs w:val="18"/>
+        </w:rPr>
+      </w:pPr>
+    </w:p>
+    <w:p>
+      <w:pPr>
+        <w:pStyle w:val="Heading1"/>
+      </w:pPr>
+      <w:r>
+        <w:t xml:space="preserve">How to commit the file to the </w:t>
+      </w:r>
+      <w:proofErr w:type="gramStart"/>
+      <w:r>
+        <w:t>repository ?</w:t>
+      </w:r>
+      <w:proofErr w:type="gramEnd"/>
+    </w:p>
+    <w:p>
+      <w:pPr>
+        <w:autoSpaceDE w:val="0"/>
+        <w:autoSpaceDN w:val="0"/>
+        <w:adjustRightInd w:val="0"/>
+        <w:spacing w:after="0" w:line="240" w:lineRule="auto"/>
+        <w:rPr>
+          <w:rFonts w:ascii="Lucida Console" w:hAnsi="Lucida Console" w:cs="Lucida Console"/>
+          <w:sz w:val="18"/>
+          <w:szCs w:val="18"/>
+        </w:rPr>
+      </w:pPr>
+      <w:r>
+        <w:rPr>
+          <w:rFonts w:ascii="Lucida Console" w:hAnsi="Lucida Console" w:cs="Lucida Console"/>
+          <w:sz w:val="18"/>
+          <w:szCs w:val="18"/>
+        </w:rPr>
+        <w:t xml:space="preserve">$ </w:t>
+      </w:r>
+      <w:proofErr w:type="spellStart"/>
+      <w:proofErr w:type="gramStart"/>
+      <w:r>
+        <w:rPr>
+          <w:rFonts w:ascii="Lucida Console" w:hAnsi="Lucida Console" w:cs="Lucida Console"/>
+          <w:sz w:val="18"/>
+          <w:szCs w:val="18"/>
+        </w:rPr>
+        <w:t>git</w:t>
+      </w:r>
+      <w:proofErr w:type="spellEnd"/>
+      <w:proofErr w:type="gramEnd"/>
+      <w:r>
+        <w:rPr>
+          <w:rFonts w:ascii="Lucida Console" w:hAnsi="Lucida Console" w:cs="Lucida Console"/>
+          <w:sz w:val="18"/>
+          <w:szCs w:val="18"/>
+        </w:rPr>
+        <w:t xml:space="preserve"> commit -m 'added readme'</w:t>
       </w:r>
     </w:p>
     <w:p/>
@@ -2088,28 +3265,53 @@
         <w:pStyle w:val="Heading1"/>
       </w:pPr>
       <w:r>
-        <w:t>How to check the history of changes ?</w:t>
-      </w:r>
-    </w:p>
-    <w:p>
-      <w:pPr>
-        <w:autoSpaceDE w:val="0"/>
-        <w:autoSpaceDN w:val="0"/>
-        <w:adjustRightInd w:val="0"/>
-        <w:spacing w:after="0" w:line="240" w:lineRule="auto"/>
-        <w:rPr>
-          <w:rFonts w:ascii="Lucida Console" w:hAnsi="Lucida Console" w:cs="Lucida Console"/>
-          <w:sz w:val="18"/>
-          <w:szCs w:val="18"/>
-        </w:rPr>
-      </w:pPr>
-      <w:r>
-        <w:rPr>
-          <w:rFonts w:ascii="Lucida Console" w:hAnsi="Lucida Console" w:cs="Lucida Console"/>
-          <w:sz w:val="18"/>
-          <w:szCs w:val="18"/>
-        </w:rPr>
-        <w:t>$ git log</w:t>
+        <w:t xml:space="preserve">How to check the history of </w:t>
+      </w:r>
+      <w:proofErr w:type="gramStart"/>
+      <w:r>
+        <w:t>changes ?</w:t>
+      </w:r>
+      <w:proofErr w:type="gramEnd"/>
+    </w:p>
+    <w:p>
+      <w:pPr>
+        <w:autoSpaceDE w:val="0"/>
+        <w:autoSpaceDN w:val="0"/>
+        <w:adjustRightInd w:val="0"/>
+        <w:spacing w:after="0" w:line="240" w:lineRule="auto"/>
+        <w:rPr>
+          <w:rFonts w:ascii="Lucida Console" w:hAnsi="Lucida Console" w:cs="Lucida Console"/>
+          <w:sz w:val="18"/>
+          <w:szCs w:val="18"/>
+        </w:rPr>
+      </w:pPr>
+      <w:r>
+        <w:rPr>
+          <w:rFonts w:ascii="Lucida Console" w:hAnsi="Lucida Console" w:cs="Lucida Console"/>
+          <w:sz w:val="18"/>
+          <w:szCs w:val="18"/>
+        </w:rPr>
+        <w:t xml:space="preserve">$ </w:t>
+      </w:r>
+      <w:proofErr w:type="spellStart"/>
+      <w:proofErr w:type="gramStart"/>
+      <w:r>
+        <w:rPr>
+          <w:rFonts w:ascii="Lucida Console" w:hAnsi="Lucida Console" w:cs="Lucida Console"/>
+          <w:sz w:val="18"/>
+          <w:szCs w:val="18"/>
+        </w:rPr>
+        <w:t>git</w:t>
+      </w:r>
+      <w:proofErr w:type="spellEnd"/>
+      <w:proofErr w:type="gramEnd"/>
+      <w:r>
+        <w:rPr>
+          <w:rFonts w:ascii="Lucida Console" w:hAnsi="Lucida Console" w:cs="Lucida Console"/>
+          <w:sz w:val="18"/>
+          <w:szCs w:val="18"/>
+        </w:rPr>
+        <w:t xml:space="preserve"> log</w:t>
       </w:r>
     </w:p>
     <w:p>
@@ -2125,6 +3327,7 @@
           <w:szCs w:val="18"/>
         </w:rPr>
       </w:pPr>
+      <w:proofErr w:type="gramStart"/>
       <w:r>
         <w:rPr>
           <w:rFonts w:ascii="Lucida Console" w:hAnsi="Lucida Console" w:cs="Lucida Console"/>
@@ -2132,7 +3335,17 @@
           <w:sz w:val="18"/>
           <w:szCs w:val="18"/>
         </w:rPr>
-        <w:t>commit 405ea2a3d6e2202194c15a910539876af48be7e9</w:t>
+        <w:t>commit</w:t>
+      </w:r>
+      <w:proofErr w:type="gramEnd"/>
+      <w:r>
+        <w:rPr>
+          <w:rFonts w:ascii="Lucida Console" w:hAnsi="Lucida Console" w:cs="Lucida Console"/>
+          <w:color w:val="BFBF00"/>
+          <w:sz w:val="18"/>
+          <w:szCs w:val="18"/>
+        </w:rPr>
+        <w:t xml:space="preserve"> 405ea2a3d6e2202194c15a910539876af48be7e9</w:t>
       </w:r>
     </w:p>
     <w:p>
@@ -2204,35 +3417,481 @@
           <w:sz w:val="18"/>
           <w:szCs w:val="18"/>
         </w:rPr>
-        <w:t xml:space="preserve">    added readme</w:t>
-      </w:r>
-    </w:p>
-    <w:p>
-      <w:pPr>
-        <w:rPr>
-          <w:rFonts w:ascii="Lucida Console" w:hAnsi="Lucida Console" w:cs="Lucida Console"/>
-          <w:sz w:val="18"/>
-          <w:szCs w:val="18"/>
-        </w:rPr>
-      </w:pPr>
+        <w:t xml:space="preserve">    </w:t>
+      </w:r>
+      <w:proofErr w:type="gramStart"/>
+      <w:r>
+        <w:rPr>
+          <w:rFonts w:ascii="Lucida Console" w:hAnsi="Lucida Console" w:cs="Lucida Console"/>
+          <w:sz w:val="18"/>
+          <w:szCs w:val="18"/>
+        </w:rPr>
+        <w:t>added</w:t>
+      </w:r>
+      <w:proofErr w:type="gramEnd"/>
+      <w:r>
+        <w:rPr>
+          <w:rFonts w:ascii="Lucida Console" w:hAnsi="Lucida Console" w:cs="Lucida Console"/>
+          <w:sz w:val="18"/>
+          <w:szCs w:val="18"/>
+        </w:rPr>
+        <w:t xml:space="preserve"> readme</w:t>
+      </w:r>
     </w:p>
     <w:p>
       <w:pPr>
         <w:pStyle w:val="Heading1"/>
       </w:pPr>
       <w:r>
-        <w:t>How to commit the updated files ?</w:t>
-      </w:r>
-    </w:p>
-    <w:p>
-      <w:r>
-        <w:t>g</w:t>
-      </w:r>
+        <w:t xml:space="preserve">What is </w:t>
+      </w:r>
+      <w:proofErr w:type="gramStart"/>
+      <w:r>
+        <w:t>HEAD ?</w:t>
+      </w:r>
+      <w:proofErr w:type="gramEnd"/>
+    </w:p>
+    <w:p>
+      <w:r>
+        <w:t>The latest commit is known as HEAD.</w:t>
+      </w:r>
+    </w:p>
+    <w:p>
+      <w:r>
+        <w:t xml:space="preserve">Head~1 -&gt; </w:t>
+      </w:r>
+      <w:proofErr w:type="gramStart"/>
+      <w:r>
+        <w:t>This</w:t>
+      </w:r>
+      <w:proofErr w:type="gramEnd"/>
+      <w:r>
+        <w:t xml:space="preserve"> is the version is the prior to the latest commit.</w:t>
+      </w:r>
+    </w:p>
+    <w:p>
+      <w:pPr>
+        <w:pStyle w:val="Heading1"/>
+      </w:pPr>
+      <w:r>
+        <w:t xml:space="preserve">How to check the differences between the different </w:t>
+      </w:r>
+      <w:proofErr w:type="spellStart"/>
+      <w:r>
+        <w:t>commited</w:t>
+      </w:r>
+      <w:proofErr w:type="spellEnd"/>
+      <w:r>
+        <w:t xml:space="preserve"> </w:t>
+      </w:r>
+      <w:proofErr w:type="gramStart"/>
+      <w:r>
+        <w:t>version ?</w:t>
+      </w:r>
+      <w:proofErr w:type="gramEnd"/>
+    </w:p>
+    <w:p>
+      <w:r>
+        <w:t>HEAD -&gt; This is the latest commi</w:t>
+      </w:r>
+      <w:r>
+        <w:t>t</w:t>
+      </w:r>
+      <w:r>
+        <w:t>ted version</w:t>
+      </w:r>
+    </w:p>
+    <w:p>
+      <w:pPr>
+        <w:autoSpaceDE w:val="0"/>
+        <w:autoSpaceDN w:val="0"/>
+        <w:adjustRightInd w:val="0"/>
+        <w:spacing w:after="0" w:line="240" w:lineRule="auto"/>
+        <w:rPr>
+          <w:rFonts w:ascii="Lucida Console" w:hAnsi="Lucida Console" w:cs="Lucida Console"/>
+          <w:color w:val="00BFBF"/>
+          <w:sz w:val="18"/>
+          <w:szCs w:val="18"/>
+        </w:rPr>
+      </w:pPr>
+      <w:r>
+        <w:rPr>
+          <w:rFonts w:ascii="Lucida Console" w:hAnsi="Lucida Console" w:cs="Lucida Console"/>
+          <w:color w:val="00BF00"/>
+          <w:sz w:val="18"/>
+          <w:szCs w:val="18"/>
+        </w:rPr>
+        <w:t xml:space="preserve">DHC+Z001QGD@2QBZP12 </w:t>
+      </w:r>
+      <w:r>
+        <w:rPr>
+          <w:rFonts w:ascii="Lucida Console" w:hAnsi="Lucida Console" w:cs="Lucida Console"/>
+          <w:color w:val="BF00BF"/>
+          <w:sz w:val="18"/>
+          <w:szCs w:val="18"/>
+        </w:rPr>
+        <w:t xml:space="preserve">MINGW64 </w:t>
+      </w:r>
+      <w:r>
+        <w:rPr>
+          <w:rFonts w:ascii="Lucida Console" w:hAnsi="Lucida Console" w:cs="Lucida Console"/>
+          <w:color w:val="BFBF00"/>
+          <w:sz w:val="18"/>
+          <w:szCs w:val="18"/>
+        </w:rPr>
+        <w:t>/c/</w:t>
+      </w:r>
+      <w:proofErr w:type="spellStart"/>
+      <w:r>
+        <w:rPr>
+          <w:rFonts w:ascii="Lucida Console" w:hAnsi="Lucida Console" w:cs="Lucida Console"/>
+          <w:color w:val="BFBF00"/>
+          <w:sz w:val="18"/>
+          <w:szCs w:val="18"/>
+        </w:rPr>
+        <w:t>Dilip</w:t>
+      </w:r>
+      <w:proofErr w:type="spellEnd"/>
+      <w:r>
+        <w:rPr>
+          <w:rFonts w:ascii="Lucida Console" w:hAnsi="Lucida Console" w:cs="Lucida Console"/>
+          <w:color w:val="BFBF00"/>
+          <w:sz w:val="18"/>
+          <w:szCs w:val="18"/>
+        </w:rPr>
+        <w:t>/Study/GIT</w:t>
+      </w:r>
+      <w:r>
+        <w:rPr>
+          <w:rFonts w:ascii="Lucida Console" w:hAnsi="Lucida Console" w:cs="Lucida Console"/>
+          <w:color w:val="00BFBF"/>
+          <w:sz w:val="18"/>
+          <w:szCs w:val="18"/>
+        </w:rPr>
+        <w:t xml:space="preserve"> (master)</w:t>
+      </w:r>
+    </w:p>
+    <w:p>
+      <w:pPr>
+        <w:autoSpaceDE w:val="0"/>
+        <w:autoSpaceDN w:val="0"/>
+        <w:adjustRightInd w:val="0"/>
+        <w:spacing w:after="0" w:line="240" w:lineRule="auto"/>
+        <w:rPr>
+          <w:rFonts w:ascii="Lucida Console" w:hAnsi="Lucida Console" w:cs="Lucida Console"/>
+          <w:sz w:val="18"/>
+          <w:szCs w:val="18"/>
+        </w:rPr>
+      </w:pPr>
+      <w:r>
+        <w:rPr>
+          <w:rFonts w:ascii="Lucida Console" w:hAnsi="Lucida Console" w:cs="Lucida Console"/>
+          <w:sz w:val="18"/>
+          <w:szCs w:val="18"/>
+        </w:rPr>
+        <w:t xml:space="preserve">$ </w:t>
+      </w:r>
+      <w:proofErr w:type="spellStart"/>
+      <w:proofErr w:type="gramStart"/>
+      <w:r>
+        <w:rPr>
+          <w:rFonts w:ascii="Lucida Console" w:hAnsi="Lucida Console" w:cs="Lucida Console"/>
+          <w:sz w:val="18"/>
+          <w:szCs w:val="18"/>
+        </w:rPr>
+        <w:t>git</w:t>
+      </w:r>
+      <w:proofErr w:type="spellEnd"/>
+      <w:proofErr w:type="gramEnd"/>
+      <w:r>
+        <w:rPr>
+          <w:rFonts w:ascii="Lucida Console" w:hAnsi="Lucida Console" w:cs="Lucida Console"/>
+          <w:sz w:val="18"/>
+          <w:szCs w:val="18"/>
+        </w:rPr>
+        <w:t xml:space="preserve"> diff HEAD~1..HEAD</w:t>
+      </w:r>
+    </w:p>
+    <w:p>
+      <w:pPr>
+        <w:autoSpaceDE w:val="0"/>
+        <w:autoSpaceDN w:val="0"/>
+        <w:adjustRightInd w:val="0"/>
+        <w:spacing w:after="0" w:line="240" w:lineRule="auto"/>
+        <w:rPr>
+          <w:rFonts w:ascii="Lucida Console" w:hAnsi="Lucida Console" w:cs="Lucida Console"/>
+          <w:sz w:val="18"/>
+          <w:szCs w:val="18"/>
+        </w:rPr>
+      </w:pPr>
+    </w:p>
+    <w:p>
+      <w:pPr>
+        <w:pStyle w:val="Heading1"/>
+      </w:pPr>
+      <w:r>
+        <w:t xml:space="preserve">How to remove files using </w:t>
+      </w:r>
+      <w:proofErr w:type="spellStart"/>
+      <w:proofErr w:type="gramStart"/>
+      <w:r>
+        <w:t>Git</w:t>
+      </w:r>
+      <w:proofErr w:type="spellEnd"/>
+      <w:r>
+        <w:t xml:space="preserve"> ?</w:t>
+      </w:r>
+      <w:proofErr w:type="gramEnd"/>
+    </w:p>
+    <w:p>
+      <w:pPr>
+        <w:autoSpaceDE w:val="0"/>
+        <w:autoSpaceDN w:val="0"/>
+        <w:adjustRightInd w:val="0"/>
+        <w:spacing w:after="0" w:line="240" w:lineRule="auto"/>
+        <w:rPr>
+          <w:rFonts w:ascii="Lucida Console" w:hAnsi="Lucida Console" w:cs="Lucida Console"/>
+          <w:color w:val="00BFBF"/>
+          <w:sz w:val="18"/>
+          <w:szCs w:val="18"/>
+        </w:rPr>
+      </w:pPr>
+      <w:r>
+        <w:rPr>
+          <w:rFonts w:ascii="Lucida Console" w:hAnsi="Lucida Console" w:cs="Lucida Console"/>
+          <w:color w:val="00BF00"/>
+          <w:sz w:val="18"/>
+          <w:szCs w:val="18"/>
+        </w:rPr>
+        <w:t xml:space="preserve">DHC+Z001QGD@2QBZP12 </w:t>
+      </w:r>
+      <w:r>
+        <w:rPr>
+          <w:rFonts w:ascii="Lucida Console" w:hAnsi="Lucida Console" w:cs="Lucida Console"/>
+          <w:color w:val="BF00BF"/>
+          <w:sz w:val="18"/>
+          <w:szCs w:val="18"/>
+        </w:rPr>
+        <w:t xml:space="preserve">MINGW64 </w:t>
+      </w:r>
+      <w:r>
+        <w:rPr>
+          <w:rFonts w:ascii="Lucida Console" w:hAnsi="Lucida Console" w:cs="Lucida Console"/>
+          <w:color w:val="BFBF00"/>
+          <w:sz w:val="18"/>
+          <w:szCs w:val="18"/>
+        </w:rPr>
+        <w:t>/c/</w:t>
+      </w:r>
+      <w:proofErr w:type="spellStart"/>
+      <w:r>
+        <w:rPr>
+          <w:rFonts w:ascii="Lucida Console" w:hAnsi="Lucida Console" w:cs="Lucida Console"/>
+          <w:color w:val="BFBF00"/>
+          <w:sz w:val="18"/>
+          <w:szCs w:val="18"/>
+        </w:rPr>
+        <w:t>Dilip</w:t>
+      </w:r>
+      <w:proofErr w:type="spellEnd"/>
+      <w:r>
+        <w:rPr>
+          <w:rFonts w:ascii="Lucida Console" w:hAnsi="Lucida Console" w:cs="Lucida Console"/>
+          <w:color w:val="BFBF00"/>
+          <w:sz w:val="18"/>
+          <w:szCs w:val="18"/>
+        </w:rPr>
+        <w:t>/Study/GIT</w:t>
+      </w:r>
+      <w:r>
+        <w:rPr>
+          <w:rFonts w:ascii="Lucida Console" w:hAnsi="Lucida Console" w:cs="Lucida Console"/>
+          <w:color w:val="00BFBF"/>
+          <w:sz w:val="18"/>
+          <w:szCs w:val="18"/>
+        </w:rPr>
+        <w:t xml:space="preserve"> (master)</w:t>
+      </w:r>
+    </w:p>
+    <w:p>
+      <w:pPr>
+        <w:autoSpaceDE w:val="0"/>
+        <w:autoSpaceDN w:val="0"/>
+        <w:adjustRightInd w:val="0"/>
+        <w:spacing w:after="0" w:line="240" w:lineRule="auto"/>
+        <w:rPr>
+          <w:rFonts w:ascii="Lucida Console" w:hAnsi="Lucida Console" w:cs="Lucida Console"/>
+          <w:sz w:val="18"/>
+          <w:szCs w:val="18"/>
+        </w:rPr>
+      </w:pPr>
+      <w:r>
+        <w:rPr>
+          <w:rFonts w:ascii="Lucida Console" w:hAnsi="Lucida Console" w:cs="Lucida Console"/>
+          <w:sz w:val="18"/>
+          <w:szCs w:val="18"/>
+        </w:rPr>
+        <w:t xml:space="preserve">$ </w:t>
+      </w:r>
+      <w:proofErr w:type="spellStart"/>
+      <w:proofErr w:type="gramStart"/>
+      <w:r>
+        <w:rPr>
+          <w:rFonts w:ascii="Lucida Console" w:hAnsi="Lucida Console" w:cs="Lucida Console"/>
+          <w:sz w:val="18"/>
+          <w:szCs w:val="18"/>
+        </w:rPr>
+        <w:t>rm</w:t>
+      </w:r>
+      <w:proofErr w:type="spellEnd"/>
+      <w:proofErr w:type="gramEnd"/>
+      <w:r>
+        <w:rPr>
+          <w:rFonts w:ascii="Lucida Console" w:hAnsi="Lucida Console" w:cs="Lucida Console"/>
+          <w:sz w:val="18"/>
+          <w:szCs w:val="18"/>
+        </w:rPr>
+        <w:t xml:space="preserve"> file2.txt</w:t>
+      </w:r>
+    </w:p>
+    <w:p>
+      <w:pPr>
+        <w:rPr>
+          <w:rFonts w:ascii="Lucida Console" w:hAnsi="Lucida Console" w:cs="Lucida Console"/>
+          <w:sz w:val="18"/>
+          <w:szCs w:val="18"/>
+        </w:rPr>
+      </w:pPr>
+    </w:p>
+    <w:p>
+      <w:pPr>
+        <w:pStyle w:val="Heading1"/>
+      </w:pPr>
+      <w:r>
+        <w:t>How to Rename File names?</w:t>
+      </w:r>
+    </w:p>
+    <w:p>
+      <w:pPr>
+        <w:autoSpaceDE w:val="0"/>
+        <w:autoSpaceDN w:val="0"/>
+        <w:adjustRightInd w:val="0"/>
+        <w:spacing w:after="0" w:line="240" w:lineRule="auto"/>
+        <w:rPr>
+          <w:rFonts w:ascii="Lucida Console" w:hAnsi="Lucida Console" w:cs="Lucida Console"/>
+          <w:color w:val="00BFBF"/>
+          <w:sz w:val="18"/>
+          <w:szCs w:val="18"/>
+        </w:rPr>
+      </w:pPr>
+      <w:r>
+        <w:rPr>
+          <w:rFonts w:ascii="Lucida Console" w:hAnsi="Lucida Console" w:cs="Lucida Console"/>
+          <w:color w:val="00BF00"/>
+          <w:sz w:val="18"/>
+          <w:szCs w:val="18"/>
+        </w:rPr>
+        <w:t xml:space="preserve">DHC+Z001QGD@2QBZP12 </w:t>
+      </w:r>
+      <w:r>
+        <w:rPr>
+          <w:rFonts w:ascii="Lucida Console" w:hAnsi="Lucida Console" w:cs="Lucida Console"/>
+          <w:color w:val="BF00BF"/>
+          <w:sz w:val="18"/>
+          <w:szCs w:val="18"/>
+        </w:rPr>
+        <w:t xml:space="preserve">MINGW64 </w:t>
+      </w:r>
+      <w:r>
+        <w:rPr>
+          <w:rFonts w:ascii="Lucida Console" w:hAnsi="Lucida Console" w:cs="Lucida Console"/>
+          <w:color w:val="BFBF00"/>
+          <w:sz w:val="18"/>
+          <w:szCs w:val="18"/>
+        </w:rPr>
+        <w:t>/c/</w:t>
+      </w:r>
+      <w:proofErr w:type="spellStart"/>
+      <w:r>
+        <w:rPr>
+          <w:rFonts w:ascii="Lucida Console" w:hAnsi="Lucida Console" w:cs="Lucida Console"/>
+          <w:color w:val="BFBF00"/>
+          <w:sz w:val="18"/>
+          <w:szCs w:val="18"/>
+        </w:rPr>
+        <w:t>Dilip</w:t>
+      </w:r>
+      <w:proofErr w:type="spellEnd"/>
+      <w:r>
+        <w:rPr>
+          <w:rFonts w:ascii="Lucida Console" w:hAnsi="Lucida Console" w:cs="Lucida Console"/>
+          <w:color w:val="BFBF00"/>
+          <w:sz w:val="18"/>
+          <w:szCs w:val="18"/>
+        </w:rPr>
+        <w:t>/Study/GIT</w:t>
+      </w:r>
+      <w:r>
+        <w:rPr>
+          <w:rFonts w:ascii="Lucida Console" w:hAnsi="Lucida Console" w:cs="Lucida Console"/>
+          <w:color w:val="00BFBF"/>
+          <w:sz w:val="18"/>
+          <w:szCs w:val="18"/>
+        </w:rPr>
+        <w:t xml:space="preserve"> (master)</w:t>
+      </w:r>
+    </w:p>
+    <w:p>
+      <w:pPr>
+        <w:autoSpaceDE w:val="0"/>
+        <w:autoSpaceDN w:val="0"/>
+        <w:adjustRightInd w:val="0"/>
+        <w:spacing w:after="0" w:line="240" w:lineRule="auto"/>
+        <w:rPr>
+          <w:rFonts w:ascii="Lucida Console" w:hAnsi="Lucida Console" w:cs="Lucida Console"/>
+          <w:sz w:val="18"/>
+          <w:szCs w:val="18"/>
+        </w:rPr>
+      </w:pPr>
+      <w:r>
+        <w:rPr>
+          <w:rFonts w:ascii="Lucida Console" w:hAnsi="Lucida Console" w:cs="Lucida Console"/>
+          <w:sz w:val="18"/>
+          <w:szCs w:val="18"/>
+        </w:rPr>
+        <w:t xml:space="preserve">$ </w:t>
+      </w:r>
+      <w:proofErr w:type="gramStart"/>
+      <w:r>
+        <w:rPr>
+          <w:rFonts w:ascii="Lucida Console" w:hAnsi="Lucida Console" w:cs="Lucida Console"/>
+          <w:sz w:val="18"/>
+          <w:szCs w:val="18"/>
+        </w:rPr>
+        <w:t>mv</w:t>
+      </w:r>
+      <w:proofErr w:type="gramEnd"/>
+      <w:r>
+        <w:rPr>
+          <w:rFonts w:ascii="Lucida Console" w:hAnsi="Lucida Console" w:cs="Lucida Console"/>
+          <w:sz w:val="18"/>
+          <w:szCs w:val="18"/>
+        </w:rPr>
+        <w:t xml:space="preserve"> file file_updated.txt</w:t>
+      </w:r>
+    </w:p>
+    <w:p>
       <w:bookmarkStart w:id="2" w:name="_GoBack"/>
       <w:bookmarkEnd w:id="2"/>
-      <w:r>
-        <w:t>it commit -u</w:t>
-      </w:r>
+    </w:p>
+    <w:p>
+      <w:pPr>
+        <w:rPr>
+          <w:rFonts w:ascii="Lucida Console" w:hAnsi="Lucida Console" w:cs="Lucida Console"/>
+          <w:sz w:val="18"/>
+          <w:szCs w:val="18"/>
+        </w:rPr>
+      </w:pPr>
     </w:p>
     <w:p>
       <w:pPr>
@@ -3059,7 +4718,7 @@
 </file>
 
 <file path=customXml/itemProps1.xml><?xml version="1.0" encoding="utf-8"?>
-<ds:datastoreItem xmlns:ds="http://schemas.openxmlformats.org/officeDocument/2006/customXml" ds:itemID="{39638526-2C61-492F-BBF8-40FF379A1EB7}">
+<ds:datastoreItem xmlns:ds="http://schemas.openxmlformats.org/officeDocument/2006/customXml" ds:itemID="{4A24953C-7FCC-428B-8EC1-C702D46A5B89}">
   <ds:schemaRefs>
     <ds:schemaRef ds:uri="http://schemas.openxmlformats.org/officeDocument/2006/bibliography"/>
   </ds:schemaRefs>

</xml_diff>